<commit_message>
Upd architectural prototype report
</commit_message>
<xml_diff>
--- a/Docs/Architecture_Prototype_Report.docx
+++ b/Docs/Architecture_Prototype_Report.docx
@@ -4,12 +4,11 @@
   <w:body>
     <w:p>
       <w:pPr>
-        <w:rPr>
-          <w:rFonts w:ascii="Times New Roman" w:hAnsi="Times New Roman" w:cs="Times New Roman"/>
-          <w:sz w:val="28"/>
-          <w:szCs w:val="28"/>
-        </w:rPr>
-      </w:pPr>
+        <w:pStyle w:val="Heading1"/>
+      </w:pPr>
+      <w:r>
+        <w:t>Objective</w:t>
+      </w:r>
     </w:p>
     <w:p>
       <w:pPr>
@@ -86,42 +85,18 @@
     </w:p>
     <w:p>
       <w:pPr>
-        <w:rPr>
-          <w:rFonts w:ascii="Times New Roman" w:hAnsi="Times New Roman" w:cs="Times New Roman"/>
-          <w:sz w:val="28"/>
-          <w:szCs w:val="28"/>
-        </w:rPr>
-      </w:pPr>
-      <w:r>
-        <w:rPr>
-          <w:rFonts w:ascii="Times New Roman" w:hAnsi="Times New Roman" w:cs="Times New Roman"/>
-          <w:sz w:val="28"/>
-          <w:szCs w:val="28"/>
-        </w:rPr>
+        <w:pStyle w:val="Heading1"/>
+      </w:pPr>
+      <w:r>
         <w:t>R</w:t>
       </w:r>
       <w:r>
-        <w:rPr>
-          <w:rFonts w:ascii="Times New Roman" w:hAnsi="Times New Roman" w:cs="Times New Roman"/>
-          <w:sz w:val="28"/>
-          <w:szCs w:val="28"/>
-        </w:rPr>
         <w:t>equirement</w:t>
       </w:r>
       <w:r>
-        <w:rPr>
-          <w:rFonts w:ascii="Times New Roman" w:hAnsi="Times New Roman" w:cs="Times New Roman"/>
-          <w:sz w:val="28"/>
-          <w:szCs w:val="28"/>
-        </w:rPr>
         <w:t>s</w:t>
       </w:r>
       <w:r>
-        <w:rPr>
-          <w:rFonts w:ascii="Times New Roman" w:hAnsi="Times New Roman" w:cs="Times New Roman"/>
-          <w:sz w:val="28"/>
-          <w:szCs w:val="28"/>
-        </w:rPr>
         <w:t xml:space="preserve"> </w:t>
       </w:r>
     </w:p>
@@ -473,28 +448,10 @@
     </w:p>
     <w:p>
       <w:pPr>
-        <w:rPr>
-          <w:rFonts w:ascii="Times New Roman" w:hAnsi="Times New Roman" w:cs="Times New Roman"/>
-          <w:sz w:val="28"/>
-          <w:szCs w:val="28"/>
-        </w:rPr>
-      </w:pPr>
-    </w:p>
-    <w:p>
-      <w:pPr>
-        <w:rPr>
-          <w:rFonts w:ascii="Times New Roman" w:hAnsi="Times New Roman" w:cs="Times New Roman"/>
-          <w:sz w:val="28"/>
-          <w:szCs w:val="28"/>
-        </w:rPr>
-      </w:pPr>
-      <w:r>
-        <w:rPr>
-          <w:rFonts w:ascii="Times New Roman" w:hAnsi="Times New Roman" w:cs="Times New Roman"/>
-          <w:sz w:val="28"/>
-          <w:szCs w:val="28"/>
-        </w:rPr>
-        <w:t>Problem:</w:t>
+        <w:pStyle w:val="Heading1"/>
+      </w:pPr>
+      <w:r>
+        <w:t>Problem</w:t>
       </w:r>
     </w:p>
     <w:p>
@@ -749,37 +706,10 @@
     </w:p>
     <w:p>
       <w:pPr>
-        <w:pStyle w:val="ListParagraph"/>
-        <w:rPr>
-          <w:rFonts w:ascii="Times New Roman" w:hAnsi="Times New Roman" w:cs="Times New Roman"/>
-          <w:sz w:val="28"/>
-          <w:szCs w:val="28"/>
-        </w:rPr>
-      </w:pPr>
-    </w:p>
-    <w:p>
-      <w:pPr>
-        <w:rPr>
-          <w:rFonts w:ascii="Times New Roman" w:hAnsi="Times New Roman" w:cs="Times New Roman"/>
-          <w:sz w:val="28"/>
-          <w:szCs w:val="28"/>
-        </w:rPr>
-      </w:pPr>
-      <w:r>
-        <w:rPr>
-          <w:rFonts w:ascii="Times New Roman" w:hAnsi="Times New Roman" w:cs="Times New Roman"/>
-          <w:sz w:val="28"/>
-          <w:szCs w:val="28"/>
-        </w:rPr>
+        <w:pStyle w:val="Heading1"/>
+      </w:pPr>
+      <w:r>
         <w:t>Possible solution</w:t>
-      </w:r>
-      <w:r>
-        <w:rPr>
-          <w:rFonts w:ascii="Times New Roman" w:hAnsi="Times New Roman" w:cs="Times New Roman"/>
-          <w:sz w:val="28"/>
-          <w:szCs w:val="28"/>
-        </w:rPr>
-        <w:t>:</w:t>
       </w:r>
     </w:p>
     <w:p>
@@ -887,15 +817,15 @@
           <w:sz w:val="28"/>
           <w:szCs w:val="28"/>
         </w:rPr>
-        <w:t xml:space="preserve">NoSQL </w:t>
-      </w:r>
-      <w:r>
-        <w:rPr>
-          <w:rFonts w:ascii="Times New Roman" w:hAnsi="Times New Roman" w:cs="Times New Roman"/>
-          <w:sz w:val="28"/>
-          <w:szCs w:val="28"/>
-        </w:rPr>
-        <w:t>DB</w:t>
+        <w:t xml:space="preserve">In-memory data structure store </w:t>
+      </w:r>
+      <w:r>
+        <w:rPr>
+          <w:rFonts w:ascii="Times New Roman" w:hAnsi="Times New Roman" w:cs="Times New Roman"/>
+          <w:sz w:val="28"/>
+          <w:szCs w:val="28"/>
+        </w:rPr>
+        <w:t>Redis</w:t>
       </w:r>
       <w:r>
         <w:rPr>
@@ -911,23 +841,15 @@
           <w:sz w:val="28"/>
           <w:szCs w:val="28"/>
         </w:rPr>
-        <w:t>Redis</w:t>
-      </w:r>
-      <w:r>
-        <w:rPr>
-          <w:rFonts w:ascii="Times New Roman" w:hAnsi="Times New Roman" w:cs="Times New Roman"/>
-          <w:sz w:val="28"/>
-          <w:szCs w:val="28"/>
-        </w:rPr>
-        <w:t xml:space="preserve"> to store</w:t>
-      </w:r>
-      <w:r>
-        <w:rPr>
-          <w:rFonts w:ascii="Times New Roman" w:hAnsi="Times New Roman" w:cs="Times New Roman"/>
-          <w:sz w:val="28"/>
-          <w:szCs w:val="28"/>
-        </w:rPr>
-        <w:t xml:space="preserve"> latest uploaded geolocation data</w:t>
+        <w:t xml:space="preserve">to sync </w:t>
+      </w:r>
+      <w:r>
+        <w:rPr>
+          <w:rFonts w:ascii="Times New Roman" w:hAnsi="Times New Roman" w:cs="Times New Roman"/>
+          <w:sz w:val="28"/>
+          <w:szCs w:val="28"/>
+        </w:rPr>
+        <w:t>latest uploaded geolocation data</w:t>
       </w:r>
       <w:r>
         <w:rPr>
@@ -940,114 +862,19 @@
     </w:p>
     <w:p>
       <w:pPr>
-        <w:pStyle w:val="ListParagraph"/>
-        <w:numPr>
-          <w:ilvl w:val="0"/>
-          <w:numId w:val="3"/>
-        </w:numPr>
-        <w:rPr>
-          <w:rFonts w:ascii="Times New Roman" w:hAnsi="Times New Roman" w:cs="Times New Roman"/>
-          <w:sz w:val="28"/>
-          <w:szCs w:val="28"/>
-        </w:rPr>
-      </w:pPr>
-      <w:r>
-        <w:rPr>
-          <w:rFonts w:ascii="Times New Roman" w:hAnsi="Times New Roman" w:cs="Times New Roman"/>
-          <w:sz w:val="28"/>
-          <w:szCs w:val="28"/>
-        </w:rPr>
-        <w:t xml:space="preserve">Set up </w:t>
-      </w:r>
-      <w:r>
-        <w:rPr>
-          <w:rFonts w:ascii="Times New Roman" w:hAnsi="Times New Roman" w:cs="Times New Roman"/>
-          <w:sz w:val="28"/>
-          <w:szCs w:val="28"/>
-        </w:rPr>
-        <w:t xml:space="preserve">WCF </w:t>
-      </w:r>
-      <w:r>
-        <w:rPr>
-          <w:rFonts w:ascii="Times New Roman" w:hAnsi="Times New Roman" w:cs="Times New Roman"/>
-          <w:sz w:val="28"/>
-          <w:szCs w:val="28"/>
-        </w:rPr>
-        <w:t xml:space="preserve">interface to </w:t>
-      </w:r>
-      <w:r>
-        <w:rPr>
-          <w:rFonts w:ascii="Times New Roman" w:hAnsi="Times New Roman" w:cs="Times New Roman"/>
-          <w:sz w:val="28"/>
-          <w:szCs w:val="28"/>
-        </w:rPr>
-        <w:t>enable</w:t>
-      </w:r>
-      <w:r>
-        <w:rPr>
-          <w:rFonts w:ascii="Times New Roman" w:hAnsi="Times New Roman" w:cs="Times New Roman"/>
-          <w:sz w:val="28"/>
-          <w:szCs w:val="28"/>
-        </w:rPr>
-        <w:t xml:space="preserve"> servers that receive </w:t>
-      </w:r>
-      <w:r>
-        <w:rPr>
-          <w:rFonts w:ascii="Times New Roman" w:hAnsi="Times New Roman" w:cs="Times New Roman"/>
-          <w:sz w:val="28"/>
-          <w:szCs w:val="28"/>
-        </w:rPr>
-        <w:t xml:space="preserve">mobile app uploaded </w:t>
-      </w:r>
-      <w:r>
-        <w:rPr>
-          <w:rFonts w:ascii="Times New Roman" w:hAnsi="Times New Roman" w:cs="Times New Roman"/>
-          <w:sz w:val="28"/>
-          <w:szCs w:val="28"/>
-        </w:rPr>
-        <w:t xml:space="preserve">data </w:t>
-      </w:r>
-      <w:r>
-        <w:rPr>
-          <w:rFonts w:ascii="Times New Roman" w:hAnsi="Times New Roman" w:cs="Times New Roman"/>
-          <w:sz w:val="28"/>
-          <w:szCs w:val="28"/>
-        </w:rPr>
-        <w:t xml:space="preserve">to </w:t>
-      </w:r>
-      <w:r>
-        <w:rPr>
-          <w:rFonts w:ascii="Times New Roman" w:hAnsi="Times New Roman" w:cs="Times New Roman"/>
-          <w:sz w:val="28"/>
-          <w:szCs w:val="28"/>
-        </w:rPr>
-        <w:t xml:space="preserve">transfer to </w:t>
-      </w:r>
-      <w:r>
-        <w:rPr>
-          <w:rFonts w:ascii="Times New Roman" w:hAnsi="Times New Roman" w:cs="Times New Roman"/>
-          <w:sz w:val="28"/>
-          <w:szCs w:val="28"/>
-        </w:rPr>
-        <w:t xml:space="preserve">CPIS </w:t>
-      </w:r>
-      <w:r>
-        <w:rPr>
-          <w:rFonts w:ascii="Times New Roman" w:hAnsi="Times New Roman" w:cs="Times New Roman"/>
-          <w:sz w:val="28"/>
-          <w:szCs w:val="28"/>
-        </w:rPr>
-        <w:t>server</w:t>
+        <w:pStyle w:val="Heading1"/>
+      </w:pPr>
+      <w:r>
+        <w:t>Prototype</w:t>
       </w:r>
     </w:p>
     <w:p>
       <w:pPr>
-        <w:rPr>
-          <w:rFonts w:ascii="Times New Roman" w:hAnsi="Times New Roman" w:cs="Times New Roman"/>
-          <w:sz w:val="28"/>
-          <w:szCs w:val="28"/>
-        </w:rPr>
-      </w:pPr>
+        <w:pStyle w:val="Heading2"/>
+      </w:pPr>
+      <w:r>
+        <w:t>Env and language</w:t>
+      </w:r>
     </w:p>
     <w:p>
       <w:pPr>
@@ -1063,15 +890,159 @@
           <w:sz w:val="28"/>
           <w:szCs w:val="28"/>
         </w:rPr>
-        <w:t>Prototype</w:t>
-      </w:r>
-      <w:r>
-        <w:rPr>
-          <w:rFonts w:ascii="Times New Roman" w:hAnsi="Times New Roman" w:cs="Times New Roman"/>
-          <w:sz w:val="28"/>
-          <w:szCs w:val="28"/>
-        </w:rPr>
-        <w:t>:</w:t>
+        <w:t xml:space="preserve">To verify the feasibility, </w:t>
+      </w:r>
+      <w:r>
+        <w:rPr>
+          <w:rFonts w:ascii="Times New Roman" w:hAnsi="Times New Roman" w:cs="Times New Roman"/>
+          <w:sz w:val="28"/>
+          <w:szCs w:val="28"/>
+        </w:rPr>
+        <w:t xml:space="preserve">few prototypes </w:t>
+      </w:r>
+      <w:r>
+        <w:rPr>
+          <w:rFonts w:ascii="Times New Roman" w:hAnsi="Times New Roman" w:cs="Times New Roman"/>
+          <w:sz w:val="28"/>
+          <w:szCs w:val="28"/>
+        </w:rPr>
+        <w:t xml:space="preserve">are built </w:t>
+      </w:r>
+      <w:r>
+        <w:rPr>
+          <w:rFonts w:ascii="Times New Roman" w:hAnsi="Times New Roman" w:cs="Times New Roman"/>
+          <w:sz w:val="28"/>
+          <w:szCs w:val="28"/>
+        </w:rPr>
+        <w:t xml:space="preserve">using </w:t>
+      </w:r>
+      <w:r>
+        <w:rPr>
+          <w:rFonts w:ascii="Times New Roman" w:hAnsi="Times New Roman" w:cs="Times New Roman"/>
+          <w:sz w:val="28"/>
+          <w:szCs w:val="28"/>
+        </w:rPr>
+        <w:t>C#</w:t>
+      </w:r>
+      <w:r>
+        <w:rPr>
+          <w:rFonts w:ascii="Times New Roman" w:hAnsi="Times New Roman" w:cs="Times New Roman"/>
+          <w:sz w:val="28"/>
+          <w:szCs w:val="28"/>
+        </w:rPr>
+        <w:t xml:space="preserve"> console application</w:t>
+      </w:r>
+      <w:r>
+        <w:rPr>
+          <w:rFonts w:ascii="Times New Roman" w:hAnsi="Times New Roman" w:cs="Times New Roman"/>
+          <w:sz w:val="28"/>
+          <w:szCs w:val="28"/>
+        </w:rPr>
+        <w:t xml:space="preserve"> which </w:t>
+      </w:r>
+      <w:r>
+        <w:rPr>
+          <w:rFonts w:ascii="Times New Roman" w:hAnsi="Times New Roman" w:cs="Times New Roman"/>
+          <w:sz w:val="28"/>
+          <w:szCs w:val="28"/>
+        </w:rPr>
+        <w:t xml:space="preserve">might </w:t>
+      </w:r>
+      <w:r>
+        <w:rPr>
+          <w:rFonts w:ascii="Times New Roman" w:hAnsi="Times New Roman" w:cs="Times New Roman"/>
+          <w:sz w:val="28"/>
+          <w:szCs w:val="28"/>
+        </w:rPr>
+        <w:t xml:space="preserve">not reflect </w:t>
+      </w:r>
+      <w:r>
+        <w:rPr>
+          <w:rFonts w:ascii="Times New Roman" w:hAnsi="Times New Roman" w:cs="Times New Roman"/>
+          <w:sz w:val="28"/>
+          <w:szCs w:val="28"/>
+        </w:rPr>
+        <w:t xml:space="preserve">the </w:t>
+      </w:r>
+      <w:r>
+        <w:rPr>
+          <w:rFonts w:ascii="Times New Roman" w:hAnsi="Times New Roman" w:cs="Times New Roman"/>
+          <w:sz w:val="28"/>
+          <w:szCs w:val="28"/>
+        </w:rPr>
+        <w:t xml:space="preserve">real </w:t>
+      </w:r>
+      <w:r>
+        <w:rPr>
+          <w:rFonts w:ascii="Times New Roman" w:hAnsi="Times New Roman" w:cs="Times New Roman"/>
+          <w:sz w:val="28"/>
+          <w:szCs w:val="28"/>
+        </w:rPr>
+        <w:t xml:space="preserve">process time </w:t>
+      </w:r>
+      <w:r>
+        <w:rPr>
+          <w:rFonts w:ascii="Times New Roman" w:hAnsi="Times New Roman" w:cs="Times New Roman"/>
+          <w:sz w:val="28"/>
+          <w:szCs w:val="28"/>
+        </w:rPr>
+        <w:t xml:space="preserve">of </w:t>
+      </w:r>
+      <w:r>
+        <w:rPr>
+          <w:rFonts w:ascii="Times New Roman" w:hAnsi="Times New Roman" w:cs="Times New Roman"/>
+          <w:sz w:val="28"/>
+          <w:szCs w:val="28"/>
+        </w:rPr>
+        <w:t xml:space="preserve">system </w:t>
+      </w:r>
+      <w:r>
+        <w:rPr>
+          <w:rFonts w:ascii="Times New Roman" w:hAnsi="Times New Roman" w:cs="Times New Roman"/>
+          <w:sz w:val="28"/>
+          <w:szCs w:val="28"/>
+        </w:rPr>
+        <w:t xml:space="preserve">that </w:t>
+      </w:r>
+      <w:r>
+        <w:rPr>
+          <w:rFonts w:ascii="Times New Roman" w:hAnsi="Times New Roman" w:cs="Times New Roman"/>
+          <w:sz w:val="28"/>
+          <w:szCs w:val="28"/>
+        </w:rPr>
+        <w:t xml:space="preserve">built </w:t>
+      </w:r>
+      <w:r>
+        <w:rPr>
+          <w:rFonts w:ascii="Times New Roman" w:hAnsi="Times New Roman" w:cs="Times New Roman"/>
+          <w:sz w:val="28"/>
+          <w:szCs w:val="28"/>
+        </w:rPr>
+        <w:t xml:space="preserve">in </w:t>
+      </w:r>
+      <w:r>
+        <w:rPr>
+          <w:rFonts w:ascii="Times New Roman" w:hAnsi="Times New Roman" w:cs="Times New Roman"/>
+          <w:sz w:val="28"/>
+          <w:szCs w:val="28"/>
+        </w:rPr>
+        <w:t xml:space="preserve">multiple </w:t>
+      </w:r>
+      <w:r>
+        <w:rPr>
+          <w:rFonts w:ascii="Times New Roman" w:hAnsi="Times New Roman" w:cs="Times New Roman"/>
+          <w:sz w:val="28"/>
+          <w:szCs w:val="28"/>
+        </w:rPr>
+        <w:t>layers</w:t>
+      </w:r>
+      <w:r>
+        <w:rPr>
+          <w:rFonts w:ascii="Times New Roman" w:hAnsi="Times New Roman" w:cs="Times New Roman"/>
+          <w:sz w:val="28"/>
+          <w:szCs w:val="28"/>
+        </w:rPr>
+        <w:t>.</w:t>
       </w:r>
     </w:p>
     <w:p>
@@ -1088,151 +1059,87 @@
           <w:sz w:val="28"/>
           <w:szCs w:val="28"/>
         </w:rPr>
-        <w:t xml:space="preserve">To verify the feasibility, </w:t>
-      </w:r>
-      <w:r>
-        <w:rPr>
-          <w:rFonts w:ascii="Times New Roman" w:hAnsi="Times New Roman" w:cs="Times New Roman"/>
-          <w:sz w:val="28"/>
-          <w:szCs w:val="28"/>
-        </w:rPr>
-        <w:t xml:space="preserve">few prototypes </w:t>
-      </w:r>
-      <w:r>
-        <w:rPr>
-          <w:rFonts w:ascii="Times New Roman" w:hAnsi="Times New Roman" w:cs="Times New Roman"/>
-          <w:sz w:val="28"/>
-          <w:szCs w:val="28"/>
-        </w:rPr>
-        <w:t xml:space="preserve">are built </w:t>
-      </w:r>
-      <w:r>
-        <w:rPr>
-          <w:rFonts w:ascii="Times New Roman" w:hAnsi="Times New Roman" w:cs="Times New Roman"/>
-          <w:sz w:val="28"/>
-          <w:szCs w:val="28"/>
-        </w:rPr>
-        <w:t xml:space="preserve">using </w:t>
-      </w:r>
-      <w:r>
-        <w:rPr>
-          <w:rFonts w:ascii="Times New Roman" w:hAnsi="Times New Roman" w:cs="Times New Roman"/>
-          <w:sz w:val="28"/>
-          <w:szCs w:val="28"/>
-        </w:rPr>
-        <w:t>C#</w:t>
-      </w:r>
-      <w:r>
-        <w:rPr>
-          <w:rFonts w:ascii="Times New Roman" w:hAnsi="Times New Roman" w:cs="Times New Roman"/>
-          <w:sz w:val="28"/>
-          <w:szCs w:val="28"/>
-        </w:rPr>
-        <w:t xml:space="preserve"> console application</w:t>
-      </w:r>
-      <w:r>
-        <w:rPr>
-          <w:rFonts w:ascii="Times New Roman" w:hAnsi="Times New Roman" w:cs="Times New Roman"/>
-          <w:sz w:val="28"/>
-          <w:szCs w:val="28"/>
-        </w:rPr>
-        <w:t xml:space="preserve"> which </w:t>
-      </w:r>
-      <w:r>
-        <w:rPr>
-          <w:rFonts w:ascii="Times New Roman" w:hAnsi="Times New Roman" w:cs="Times New Roman"/>
-          <w:sz w:val="28"/>
-          <w:szCs w:val="28"/>
-        </w:rPr>
-        <w:t xml:space="preserve">might </w:t>
-      </w:r>
-      <w:r>
-        <w:rPr>
-          <w:rFonts w:ascii="Times New Roman" w:hAnsi="Times New Roman" w:cs="Times New Roman"/>
-          <w:sz w:val="28"/>
-          <w:szCs w:val="28"/>
-        </w:rPr>
-        <w:t xml:space="preserve">not reflect </w:t>
-      </w:r>
-      <w:r>
-        <w:rPr>
-          <w:rFonts w:ascii="Times New Roman" w:hAnsi="Times New Roman" w:cs="Times New Roman"/>
-          <w:sz w:val="28"/>
-          <w:szCs w:val="28"/>
-        </w:rPr>
-        <w:t xml:space="preserve">the </w:t>
-      </w:r>
-      <w:r>
-        <w:rPr>
-          <w:rFonts w:ascii="Times New Roman" w:hAnsi="Times New Roman" w:cs="Times New Roman"/>
-          <w:sz w:val="28"/>
-          <w:szCs w:val="28"/>
-        </w:rPr>
-        <w:t xml:space="preserve">real </w:t>
-      </w:r>
-      <w:r>
-        <w:rPr>
-          <w:rFonts w:ascii="Times New Roman" w:hAnsi="Times New Roman" w:cs="Times New Roman"/>
-          <w:sz w:val="28"/>
-          <w:szCs w:val="28"/>
-        </w:rPr>
-        <w:t xml:space="preserve">process time </w:t>
-      </w:r>
-      <w:r>
-        <w:rPr>
-          <w:rFonts w:ascii="Times New Roman" w:hAnsi="Times New Roman" w:cs="Times New Roman"/>
-          <w:sz w:val="28"/>
-          <w:szCs w:val="28"/>
-        </w:rPr>
-        <w:t xml:space="preserve">of </w:t>
-      </w:r>
-      <w:r>
-        <w:rPr>
-          <w:rFonts w:ascii="Times New Roman" w:hAnsi="Times New Roman" w:cs="Times New Roman"/>
-          <w:sz w:val="28"/>
-          <w:szCs w:val="28"/>
-        </w:rPr>
-        <w:t xml:space="preserve">system </w:t>
-      </w:r>
-      <w:r>
-        <w:rPr>
-          <w:rFonts w:ascii="Times New Roman" w:hAnsi="Times New Roman" w:cs="Times New Roman"/>
-          <w:sz w:val="28"/>
-          <w:szCs w:val="28"/>
-        </w:rPr>
-        <w:t xml:space="preserve">that </w:t>
-      </w:r>
-      <w:r>
-        <w:rPr>
-          <w:rFonts w:ascii="Times New Roman" w:hAnsi="Times New Roman" w:cs="Times New Roman"/>
-          <w:sz w:val="28"/>
-          <w:szCs w:val="28"/>
-        </w:rPr>
-        <w:t xml:space="preserve">built </w:t>
-      </w:r>
-      <w:r>
-        <w:rPr>
-          <w:rFonts w:ascii="Times New Roman" w:hAnsi="Times New Roman" w:cs="Times New Roman"/>
-          <w:sz w:val="28"/>
-          <w:szCs w:val="28"/>
-        </w:rPr>
-        <w:t xml:space="preserve">in </w:t>
-      </w:r>
-      <w:r>
-        <w:rPr>
-          <w:rFonts w:ascii="Times New Roman" w:hAnsi="Times New Roman" w:cs="Times New Roman"/>
-          <w:sz w:val="28"/>
-          <w:szCs w:val="28"/>
-        </w:rPr>
-        <w:t xml:space="preserve">multiple </w:t>
-      </w:r>
-      <w:r>
-        <w:rPr>
-          <w:rFonts w:ascii="Times New Roman" w:hAnsi="Times New Roman" w:cs="Times New Roman"/>
-          <w:sz w:val="28"/>
-          <w:szCs w:val="28"/>
-        </w:rPr>
-        <w:t>layers</w:t>
+        <w:t xml:space="preserve">Prototype </w:t>
+      </w:r>
+      <w:r>
+        <w:rPr>
+          <w:rFonts w:ascii="Times New Roman" w:hAnsi="Times New Roman" w:cs="Times New Roman"/>
+          <w:sz w:val="28"/>
+          <w:szCs w:val="28"/>
+        </w:rPr>
+        <w:t>e</w:t>
+      </w:r>
+      <w:r>
+        <w:rPr>
+          <w:rFonts w:ascii="Times New Roman" w:hAnsi="Times New Roman" w:cs="Times New Roman"/>
+          <w:sz w:val="28"/>
+          <w:szCs w:val="28"/>
+        </w:rPr>
+        <w:t>nv</w:t>
+      </w:r>
+      <w:r>
+        <w:rPr>
+          <w:rFonts w:ascii="Times New Roman" w:hAnsi="Times New Roman" w:cs="Times New Roman"/>
+          <w:sz w:val="28"/>
+          <w:szCs w:val="28"/>
+        </w:rPr>
+        <w:t>ironment</w:t>
+      </w:r>
+      <w:r>
+        <w:rPr>
+          <w:rFonts w:ascii="Times New Roman" w:hAnsi="Times New Roman" w:cs="Times New Roman"/>
+          <w:sz w:val="28"/>
+          <w:szCs w:val="28"/>
+        </w:rPr>
+        <w:t xml:space="preserve"> is</w:t>
+      </w:r>
+      <w:r>
+        <w:rPr>
+          <w:rFonts w:ascii="Times New Roman" w:hAnsi="Times New Roman" w:cs="Times New Roman"/>
+          <w:sz w:val="28"/>
+          <w:szCs w:val="28"/>
+        </w:rPr>
+        <w:t xml:space="preserve"> 3</w:t>
+      </w:r>
+      <w:r>
+        <w:rPr>
+          <w:rFonts w:ascii="Times New Roman" w:hAnsi="Times New Roman" w:cs="Times New Roman"/>
+          <w:sz w:val="28"/>
+          <w:szCs w:val="28"/>
+        </w:rPr>
+        <w:t xml:space="preserve"> Dell desktops</w:t>
+      </w:r>
+      <w:r>
+        <w:rPr>
+          <w:rFonts w:ascii="Times New Roman" w:hAnsi="Times New Roman" w:cs="Times New Roman"/>
+          <w:sz w:val="28"/>
+          <w:szCs w:val="28"/>
+        </w:rPr>
+        <w:t xml:space="preserve"> with</w:t>
+      </w:r>
+      <w:r>
+        <w:rPr>
+          <w:rFonts w:ascii="Times New Roman" w:hAnsi="Times New Roman" w:cs="Times New Roman"/>
+          <w:sz w:val="28"/>
+          <w:szCs w:val="28"/>
+        </w:rPr>
+        <w:t xml:space="preserve"> i7-4770 3.4GHz 8 CPUs, 16G RAM, </w:t>
+      </w:r>
+      <w:r>
+        <w:rPr>
+          <w:rFonts w:ascii="Times New Roman" w:hAnsi="Times New Roman" w:cs="Times New Roman"/>
+          <w:sz w:val="28"/>
+          <w:szCs w:val="28"/>
+        </w:rPr>
+        <w:t xml:space="preserve">Win7 64bit, </w:t>
+      </w:r>
+      <w:r>
+        <w:rPr>
+          <w:rFonts w:ascii="Times New Roman" w:hAnsi="Times New Roman" w:cs="Times New Roman"/>
+          <w:sz w:val="28"/>
+          <w:szCs w:val="28"/>
+        </w:rPr>
+        <w:t>LAN</w:t>
       </w:r>
       <w:r>
         <w:rPr>
@@ -1245,109 +1152,19 @@
     </w:p>
     <w:p>
       <w:pPr>
-        <w:rPr>
-          <w:rFonts w:ascii="Times New Roman" w:hAnsi="Times New Roman" w:cs="Times New Roman"/>
-          <w:sz w:val="28"/>
-          <w:szCs w:val="28"/>
-        </w:rPr>
-      </w:pPr>
-      <w:r>
-        <w:rPr>
-          <w:rFonts w:ascii="Times New Roman" w:hAnsi="Times New Roman" w:cs="Times New Roman"/>
-          <w:sz w:val="28"/>
-          <w:szCs w:val="28"/>
-        </w:rPr>
-        <w:t xml:space="preserve">Prototype </w:t>
-      </w:r>
-      <w:r>
-        <w:rPr>
-          <w:rFonts w:ascii="Times New Roman" w:hAnsi="Times New Roman" w:cs="Times New Roman"/>
-          <w:sz w:val="28"/>
-          <w:szCs w:val="28"/>
-        </w:rPr>
-        <w:t>e</w:t>
-      </w:r>
-      <w:r>
-        <w:rPr>
-          <w:rFonts w:ascii="Times New Roman" w:hAnsi="Times New Roman" w:cs="Times New Roman"/>
-          <w:sz w:val="28"/>
-          <w:szCs w:val="28"/>
-        </w:rPr>
-        <w:t>nv</w:t>
-      </w:r>
-      <w:r>
-        <w:rPr>
-          <w:rFonts w:ascii="Times New Roman" w:hAnsi="Times New Roman" w:cs="Times New Roman"/>
-          <w:sz w:val="28"/>
-          <w:szCs w:val="28"/>
-        </w:rPr>
-        <w:t>ironment</w:t>
-      </w:r>
-      <w:r>
-        <w:rPr>
-          <w:rFonts w:ascii="Times New Roman" w:hAnsi="Times New Roman" w:cs="Times New Roman"/>
-          <w:sz w:val="28"/>
-          <w:szCs w:val="28"/>
-        </w:rPr>
-        <w:t xml:space="preserve"> is</w:t>
-      </w:r>
-      <w:r>
-        <w:rPr>
-          <w:rFonts w:ascii="Times New Roman" w:hAnsi="Times New Roman" w:cs="Times New Roman"/>
-          <w:sz w:val="28"/>
-          <w:szCs w:val="28"/>
-        </w:rPr>
-        <w:t xml:space="preserve"> Dell desktops</w:t>
-      </w:r>
-      <w:r>
-        <w:rPr>
-          <w:rFonts w:ascii="Times New Roman" w:hAnsi="Times New Roman" w:cs="Times New Roman"/>
-          <w:sz w:val="28"/>
-          <w:szCs w:val="28"/>
-        </w:rPr>
-        <w:t xml:space="preserve"> with</w:t>
-      </w:r>
-      <w:r>
-        <w:rPr>
-          <w:rFonts w:ascii="Times New Roman" w:hAnsi="Times New Roman" w:cs="Times New Roman"/>
-          <w:sz w:val="28"/>
-          <w:szCs w:val="28"/>
-        </w:rPr>
-        <w:t xml:space="preserve"> i7-4770 3.4GHz 8 CPUs, 16G RAM, </w:t>
-      </w:r>
-      <w:r>
-        <w:rPr>
-          <w:rFonts w:ascii="Times New Roman" w:hAnsi="Times New Roman" w:cs="Times New Roman"/>
-          <w:sz w:val="28"/>
-          <w:szCs w:val="28"/>
-        </w:rPr>
-        <w:t xml:space="preserve">Win7 64bit, </w:t>
-      </w:r>
-      <w:r>
-        <w:rPr>
-          <w:rFonts w:ascii="Times New Roman" w:hAnsi="Times New Roman" w:cs="Times New Roman"/>
-          <w:sz w:val="28"/>
-          <w:szCs w:val="28"/>
-        </w:rPr>
-        <w:t>LAN</w:t>
-      </w:r>
-      <w:r>
-        <w:rPr>
-          <w:rFonts w:ascii="Times New Roman" w:hAnsi="Times New Roman" w:cs="Times New Roman"/>
-          <w:sz w:val="28"/>
-          <w:szCs w:val="28"/>
-        </w:rPr>
-        <w:t>.</w:t>
+        <w:pStyle w:val="Heading2"/>
+      </w:pPr>
+      <w:r>
+        <w:t>For solution 1</w:t>
       </w:r>
     </w:p>
     <w:p>
       <w:pPr>
-        <w:rPr>
-          <w:rFonts w:ascii="Times New Roman" w:hAnsi="Times New Roman" w:cs="Times New Roman"/>
-          <w:sz w:val="28"/>
-          <w:szCs w:val="28"/>
-        </w:rPr>
-      </w:pPr>
+        <w:pStyle w:val="Heading3"/>
+      </w:pPr>
+      <w:r>
+        <w:t>Method</w:t>
+      </w:r>
     </w:p>
     <w:p>
       <w:pPr>
@@ -1363,48 +1180,6 @@
           <w:sz w:val="28"/>
           <w:szCs w:val="28"/>
         </w:rPr>
-        <w:lastRenderedPageBreak/>
-        <w:t>For the 1</w:t>
-      </w:r>
-      <w:r>
-        <w:rPr>
-          <w:rFonts w:ascii="Times New Roman" w:hAnsi="Times New Roman" w:cs="Times New Roman"/>
-          <w:sz w:val="28"/>
-          <w:szCs w:val="28"/>
-          <w:vertAlign w:val="superscript"/>
-        </w:rPr>
-        <w:t>st</w:t>
-      </w:r>
-      <w:r>
-        <w:rPr>
-          <w:rFonts w:ascii="Times New Roman" w:hAnsi="Times New Roman" w:cs="Times New Roman"/>
-          <w:sz w:val="28"/>
-          <w:szCs w:val="28"/>
-        </w:rPr>
-        <w:t xml:space="preserve"> solution</w:t>
-      </w:r>
-      <w:r>
-        <w:rPr>
-          <w:rFonts w:ascii="Times New Roman" w:hAnsi="Times New Roman" w:cs="Times New Roman"/>
-          <w:sz w:val="28"/>
-          <w:szCs w:val="28"/>
-        </w:rPr>
-        <w:t>,</w:t>
-      </w:r>
-      <w:r>
-        <w:rPr>
-          <w:rFonts w:ascii="Times New Roman" w:hAnsi="Times New Roman" w:cs="Times New Roman"/>
-          <w:sz w:val="28"/>
-          <w:szCs w:val="28"/>
-        </w:rPr>
-        <w:t xml:space="preserve"> </w:t>
-      </w:r>
-      <w:r>
-        <w:rPr>
-          <w:rFonts w:ascii="Times New Roman" w:hAnsi="Times New Roman" w:cs="Times New Roman"/>
-          <w:sz w:val="28"/>
-          <w:szCs w:val="28"/>
-        </w:rPr>
         <w:t xml:space="preserve">MySQL </w:t>
       </w:r>
       <w:r>
@@ -1421,7 +1196,7 @@
           <w:sz w:val="28"/>
           <w:szCs w:val="28"/>
         </w:rPr>
-        <w:t>in memory model</w:t>
+        <w:t>in memory engine-mode</w:t>
       </w:r>
       <w:r>
         <w:rPr>
@@ -1447,8 +1222,6 @@
         </w:rPr>
         <w:t>hard disk I/O.</w:t>
       </w:r>
-      <w:bookmarkStart w:id="0" w:name="_GoBack"/>
-      <w:bookmarkEnd w:id="0"/>
     </w:p>
     <w:p>
       <w:pPr>
@@ -1461,186 +1234,262 @@
       <w:r>
         <w:rPr>
           <w:rFonts w:ascii="Times New Roman" w:hAnsi="Times New Roman" w:cs="Times New Roman"/>
-          <w:sz w:val="28"/>
-          <w:szCs w:val="28"/>
-        </w:rPr>
-        <w:t>The</w:t>
-      </w:r>
-      <w:r>
-        <w:rPr>
-          <w:rFonts w:ascii="Times New Roman" w:hAnsi="Times New Roman" w:cs="Times New Roman"/>
-          <w:sz w:val="28"/>
-          <w:szCs w:val="28"/>
-        </w:rPr>
-        <w:t xml:space="preserve"> </w:t>
-      </w:r>
-      <w:r>
-        <w:rPr>
-          <w:rFonts w:ascii="Times New Roman" w:hAnsi="Times New Roman" w:cs="Times New Roman"/>
-          <w:sz w:val="28"/>
-          <w:szCs w:val="28"/>
-        </w:rPr>
-        <w:t xml:space="preserve">prototype </w:t>
-      </w:r>
-      <w:r>
-        <w:rPr>
-          <w:rFonts w:ascii="Times New Roman" w:hAnsi="Times New Roman" w:cs="Times New Roman"/>
-          <w:sz w:val="28"/>
-          <w:szCs w:val="28"/>
-        </w:rPr>
-        <w:t>is ran 10 times for</w:t>
-      </w:r>
-      <w:r>
-        <w:rPr>
-          <w:rFonts w:ascii="Times New Roman" w:hAnsi="Times New Roman" w:cs="Times New Roman"/>
-          <w:sz w:val="28"/>
-          <w:szCs w:val="28"/>
-        </w:rPr>
-        <w:t xml:space="preserve"> </w:t>
-      </w:r>
-      <w:r>
-        <w:rPr>
-          <w:rFonts w:ascii="Times New Roman" w:hAnsi="Times New Roman" w:cs="Times New Roman"/>
-          <w:sz w:val="28"/>
-          <w:szCs w:val="28"/>
-        </w:rPr>
-        <w:t xml:space="preserve">each </w:t>
-      </w:r>
-      <w:r>
-        <w:rPr>
-          <w:rFonts w:ascii="Times New Roman" w:hAnsi="Times New Roman" w:cs="Times New Roman"/>
-          <w:sz w:val="28"/>
-          <w:szCs w:val="28"/>
-        </w:rPr>
-        <w:t>volume to get an average process time</w:t>
-      </w:r>
-      <w:r>
-        <w:rPr>
-          <w:rFonts w:ascii="Times New Roman" w:hAnsi="Times New Roman" w:cs="Times New Roman"/>
-          <w:sz w:val="28"/>
-          <w:szCs w:val="28"/>
-        </w:rPr>
-        <w:t xml:space="preserve">. </w:t>
-      </w:r>
-      <w:r>
-        <w:rPr>
-          <w:rFonts w:ascii="Times New Roman" w:hAnsi="Times New Roman" w:cs="Times New Roman"/>
-          <w:sz w:val="28"/>
-          <w:szCs w:val="28"/>
-        </w:rPr>
-        <w:t xml:space="preserve">The observation is </w:t>
-      </w:r>
-      <w:r>
-        <w:rPr>
-          <w:rFonts w:ascii="Times New Roman" w:hAnsi="Times New Roman" w:cs="Times New Roman"/>
-          <w:sz w:val="28"/>
-          <w:szCs w:val="28"/>
-        </w:rPr>
-        <w:t xml:space="preserve">that when </w:t>
-      </w:r>
-      <w:r>
-        <w:rPr>
-          <w:rFonts w:ascii="Times New Roman" w:hAnsi="Times New Roman" w:cs="Times New Roman"/>
-          <w:sz w:val="28"/>
-          <w:szCs w:val="28"/>
-        </w:rPr>
-        <w:t xml:space="preserve">the </w:t>
-      </w:r>
-      <w:r>
-        <w:rPr>
-          <w:rFonts w:ascii="Times New Roman" w:hAnsi="Times New Roman" w:cs="Times New Roman"/>
-          <w:sz w:val="28"/>
-          <w:szCs w:val="28"/>
-        </w:rPr>
-        <w:t xml:space="preserve">volume is up to </w:t>
-      </w:r>
-      <w:r>
-        <w:rPr>
-          <w:rFonts w:ascii="Times New Roman" w:hAnsi="Times New Roman" w:cs="Times New Roman"/>
-          <w:sz w:val="28"/>
-          <w:szCs w:val="28"/>
-        </w:rPr>
-        <w:t>9000</w:t>
-      </w:r>
-      <w:r>
-        <w:rPr>
-          <w:rFonts w:ascii="Times New Roman" w:hAnsi="Times New Roman" w:cs="Times New Roman"/>
-          <w:sz w:val="28"/>
-          <w:szCs w:val="28"/>
-        </w:rPr>
-        <w:t xml:space="preserve">, </w:t>
-      </w:r>
-      <w:r>
-        <w:rPr>
-          <w:rFonts w:ascii="Times New Roman" w:hAnsi="Times New Roman" w:cs="Times New Roman"/>
-          <w:sz w:val="28"/>
-          <w:szCs w:val="28"/>
-        </w:rPr>
-        <w:t xml:space="preserve">it cost 5 sec </w:t>
-      </w:r>
-      <w:r>
-        <w:rPr>
-          <w:rFonts w:ascii="Times New Roman" w:hAnsi="Times New Roman" w:cs="Times New Roman"/>
-          <w:sz w:val="28"/>
-          <w:szCs w:val="28"/>
-        </w:rPr>
-        <w:t xml:space="preserve">in average, and some </w:t>
-      </w:r>
-      <w:r>
-        <w:rPr>
-          <w:rFonts w:ascii="Times New Roman" w:hAnsi="Times New Roman" w:cs="Times New Roman"/>
-          <w:sz w:val="28"/>
-          <w:szCs w:val="28"/>
-        </w:rPr>
-        <w:t xml:space="preserve">of the maximum value </w:t>
-      </w:r>
-      <w:r>
-        <w:rPr>
-          <w:rFonts w:ascii="Times New Roman" w:hAnsi="Times New Roman" w:cs="Times New Roman"/>
-          <w:sz w:val="28"/>
-          <w:szCs w:val="28"/>
-        </w:rPr>
-        <w:t xml:space="preserve">has </w:t>
-      </w:r>
-      <w:r>
-        <w:rPr>
-          <w:rFonts w:ascii="Times New Roman" w:hAnsi="Times New Roman" w:cs="Times New Roman"/>
-          <w:sz w:val="28"/>
-          <w:szCs w:val="28"/>
-        </w:rPr>
-        <w:t>exceeds 5 sec.</w:t>
+          <w:noProof/>
+          <w:sz w:val="28"/>
+          <w:szCs w:val="28"/>
+          <w:lang w:eastAsia="zh-CN"/>
+        </w:rPr>
+        <w:lastRenderedPageBreak/>
+        <w:drawing>
+          <wp:inline distT="0" distB="0" distL="0" distR="0">
+            <wp:extent cx="5943600" cy="4005444"/>
+            <wp:effectExtent l="0" t="0" r="0" b="0"/>
+            <wp:docPr id="11" name="Picture 11"/>
+            <wp:cNvGraphicFramePr>
+              <a:graphicFrameLocks xmlns:a="http://schemas.openxmlformats.org/drawingml/2006/main" noChangeAspect="1"/>
+            </wp:cNvGraphicFramePr>
+            <a:graphic xmlns:a="http://schemas.openxmlformats.org/drawingml/2006/main">
+              <a:graphicData uri="http://schemas.openxmlformats.org/drawingml/2006/picture">
+                <pic:pic xmlns:pic="http://schemas.openxmlformats.org/drawingml/2006/picture">
+                  <pic:nvPicPr>
+                    <pic:cNvPr id="0" name="Picture 1"/>
+                    <pic:cNvPicPr>
+                      <a:picLocks noChangeAspect="1" noChangeArrowheads="1"/>
+                    </pic:cNvPicPr>
+                  </pic:nvPicPr>
+                  <pic:blipFill>
+                    <a:blip r:embed="rId5">
+                      <a:extLst>
+                        <a:ext uri="{28A0092B-C50C-407E-A947-70E740481C1C}">
+                          <a14:useLocalDpi xmlns:a14="http://schemas.microsoft.com/office/drawing/2010/main" val="0"/>
+                        </a:ext>
+                      </a:extLst>
+                    </a:blip>
+                    <a:srcRect/>
+                    <a:stretch>
+                      <a:fillRect/>
+                    </a:stretch>
+                  </pic:blipFill>
+                  <pic:spPr bwMode="auto">
+                    <a:xfrm>
+                      <a:off x="0" y="0"/>
+                      <a:ext cx="5943600" cy="4005444"/>
+                    </a:xfrm>
+                    <a:prstGeom prst="rect">
+                      <a:avLst/>
+                    </a:prstGeom>
+                    <a:noFill/>
+                    <a:ln>
+                      <a:noFill/>
+                    </a:ln>
+                  </pic:spPr>
+                </pic:pic>
+              </a:graphicData>
+            </a:graphic>
+          </wp:inline>
+        </w:drawing>
       </w:r>
     </w:p>
     <w:p>
       <w:pPr>
-        <w:pStyle w:val="ListParagraph"/>
-        <w:rPr>
-          <w:rFonts w:ascii="Times New Roman" w:hAnsi="Times New Roman" w:cs="Times New Roman"/>
-          <w:sz w:val="28"/>
-          <w:szCs w:val="28"/>
-        </w:rPr>
-      </w:pPr>
+        <w:rPr>
+          <w:rFonts w:ascii="Times New Roman" w:hAnsi="Times New Roman" w:cs="Times New Roman"/>
+          <w:sz w:val="28"/>
+          <w:szCs w:val="28"/>
+        </w:rPr>
+      </w:pPr>
+      <w:r>
+        <w:rPr>
+          <w:rFonts w:ascii="Times New Roman" w:hAnsi="Times New Roman" w:cs="Times New Roman"/>
+          <w:sz w:val="28"/>
+          <w:szCs w:val="28"/>
+        </w:rPr>
+        <w:t>The</w:t>
+      </w:r>
+      <w:r>
+        <w:rPr>
+          <w:rFonts w:ascii="Times New Roman" w:hAnsi="Times New Roman" w:cs="Times New Roman"/>
+          <w:sz w:val="28"/>
+          <w:szCs w:val="28"/>
+        </w:rPr>
+        <w:t xml:space="preserve"> </w:t>
+      </w:r>
+      <w:r>
+        <w:rPr>
+          <w:rFonts w:ascii="Times New Roman" w:hAnsi="Times New Roman" w:cs="Times New Roman"/>
+          <w:sz w:val="28"/>
+          <w:szCs w:val="28"/>
+        </w:rPr>
+        <w:t xml:space="preserve">prototype </w:t>
+      </w:r>
+      <w:r>
+        <w:rPr>
+          <w:rFonts w:ascii="Times New Roman" w:hAnsi="Times New Roman" w:cs="Times New Roman"/>
+          <w:sz w:val="28"/>
+          <w:szCs w:val="28"/>
+        </w:rPr>
+        <w:t>is ran 10 times for</w:t>
+      </w:r>
+      <w:r>
+        <w:rPr>
+          <w:rFonts w:ascii="Times New Roman" w:hAnsi="Times New Roman" w:cs="Times New Roman"/>
+          <w:sz w:val="28"/>
+          <w:szCs w:val="28"/>
+        </w:rPr>
+        <w:t xml:space="preserve"> </w:t>
+      </w:r>
+      <w:r>
+        <w:rPr>
+          <w:rFonts w:ascii="Times New Roman" w:hAnsi="Times New Roman" w:cs="Times New Roman"/>
+          <w:sz w:val="28"/>
+          <w:szCs w:val="28"/>
+        </w:rPr>
+        <w:t xml:space="preserve">each </w:t>
+      </w:r>
+      <w:r>
+        <w:rPr>
+          <w:rFonts w:ascii="Times New Roman" w:hAnsi="Times New Roman" w:cs="Times New Roman"/>
+          <w:sz w:val="28"/>
+          <w:szCs w:val="28"/>
+        </w:rPr>
+        <w:t>volume to get an average process time</w:t>
+      </w:r>
+      <w:r>
+        <w:rPr>
+          <w:rFonts w:ascii="Times New Roman" w:hAnsi="Times New Roman" w:cs="Times New Roman"/>
+          <w:sz w:val="28"/>
+          <w:szCs w:val="28"/>
+        </w:rPr>
+        <w:t xml:space="preserve">. </w:t>
+      </w:r>
     </w:p>
     <w:p>
       <w:pPr>
-        <w:rPr>
-          <w:rFonts w:ascii="Times New Roman" w:hAnsi="Times New Roman" w:cs="Times New Roman"/>
-          <w:sz w:val="28"/>
-          <w:szCs w:val="28"/>
-        </w:rPr>
-      </w:pPr>
-      <w:r>
-        <w:rPr>
-          <w:rFonts w:ascii="Times New Roman" w:hAnsi="Times New Roman" w:cs="Times New Roman"/>
-          <w:sz w:val="28"/>
-          <w:szCs w:val="28"/>
-        </w:rPr>
-        <w:t xml:space="preserve"> </w:t>
-      </w:r>
+        <w:pStyle w:val="Heading3"/>
+      </w:pPr>
+      <w:r>
+        <w:t>Result</w:t>
+      </w:r>
+    </w:p>
+    <w:p>
+      <w:pPr>
+        <w:rPr>
+          <w:rFonts w:ascii="Times New Roman" w:hAnsi="Times New Roman" w:cs="Times New Roman"/>
+          <w:sz w:val="28"/>
+          <w:szCs w:val="28"/>
+        </w:rPr>
+      </w:pPr>
+      <w:r>
+        <w:rPr>
+          <w:rFonts w:ascii="Times New Roman" w:hAnsi="Times New Roman" w:cs="Times New Roman"/>
+          <w:sz w:val="28"/>
+          <w:szCs w:val="28"/>
+        </w:rPr>
+        <w:t xml:space="preserve">The observation is </w:t>
+      </w:r>
+      <w:r>
+        <w:rPr>
+          <w:rFonts w:ascii="Times New Roman" w:hAnsi="Times New Roman" w:cs="Times New Roman"/>
+          <w:sz w:val="28"/>
+          <w:szCs w:val="28"/>
+        </w:rPr>
+        <w:t xml:space="preserve">that when </w:t>
+      </w:r>
+      <w:r>
+        <w:rPr>
+          <w:rFonts w:ascii="Times New Roman" w:hAnsi="Times New Roman" w:cs="Times New Roman"/>
+          <w:sz w:val="28"/>
+          <w:szCs w:val="28"/>
+        </w:rPr>
+        <w:t xml:space="preserve">the </w:t>
+      </w:r>
+      <w:r>
+        <w:rPr>
+          <w:rFonts w:ascii="Times New Roman" w:hAnsi="Times New Roman" w:cs="Times New Roman"/>
+          <w:sz w:val="28"/>
+          <w:szCs w:val="28"/>
+        </w:rPr>
+        <w:t xml:space="preserve">volume is up to </w:t>
+      </w:r>
+      <w:r>
+        <w:rPr>
+          <w:rFonts w:ascii="Times New Roman" w:hAnsi="Times New Roman" w:cs="Times New Roman"/>
+          <w:sz w:val="28"/>
+          <w:szCs w:val="28"/>
+        </w:rPr>
+        <w:t>9000</w:t>
+      </w:r>
+      <w:r>
+        <w:rPr>
+          <w:rFonts w:ascii="Times New Roman" w:hAnsi="Times New Roman" w:cs="Times New Roman"/>
+          <w:sz w:val="28"/>
+          <w:szCs w:val="28"/>
+        </w:rPr>
+        <w:t xml:space="preserve">, </w:t>
+      </w:r>
+      <w:r>
+        <w:rPr>
+          <w:rFonts w:ascii="Times New Roman" w:hAnsi="Times New Roman" w:cs="Times New Roman"/>
+          <w:sz w:val="28"/>
+          <w:szCs w:val="28"/>
+        </w:rPr>
+        <w:t xml:space="preserve">it cost 5 sec </w:t>
+      </w:r>
+      <w:r>
+        <w:rPr>
+          <w:rFonts w:ascii="Times New Roman" w:hAnsi="Times New Roman" w:cs="Times New Roman"/>
+          <w:sz w:val="28"/>
+          <w:szCs w:val="28"/>
+        </w:rPr>
+        <w:t xml:space="preserve">in average, and some </w:t>
+      </w:r>
+      <w:r>
+        <w:rPr>
+          <w:rFonts w:ascii="Times New Roman" w:hAnsi="Times New Roman" w:cs="Times New Roman"/>
+          <w:sz w:val="28"/>
+          <w:szCs w:val="28"/>
+        </w:rPr>
+        <w:t xml:space="preserve">of the maximum value </w:t>
+      </w:r>
+      <w:r>
+        <w:rPr>
+          <w:rFonts w:ascii="Times New Roman" w:hAnsi="Times New Roman" w:cs="Times New Roman"/>
+          <w:sz w:val="28"/>
+          <w:szCs w:val="28"/>
+        </w:rPr>
+        <w:t xml:space="preserve">has </w:t>
+      </w:r>
+      <w:r>
+        <w:rPr>
+          <w:rFonts w:ascii="Times New Roman" w:hAnsi="Times New Roman" w:cs="Times New Roman"/>
+          <w:sz w:val="28"/>
+          <w:szCs w:val="28"/>
+        </w:rPr>
+        <w:t>exceeds 5 sec</w:t>
+      </w:r>
+      <w:r>
+        <w:rPr>
+          <w:rFonts w:ascii="Times New Roman" w:hAnsi="Times New Roman" w:cs="Times New Roman"/>
+          <w:sz w:val="28"/>
+          <w:szCs w:val="28"/>
+        </w:rPr>
+        <w:t>.</w:t>
+      </w:r>
+    </w:p>
+    <w:p>
+      <w:pPr>
+        <w:rPr>
+          <w:rFonts w:ascii="Times New Roman" w:hAnsi="Times New Roman" w:cs="Times New Roman"/>
+          <w:sz w:val="28"/>
+          <w:szCs w:val="28"/>
+        </w:rPr>
+      </w:pPr>
       <w:r>
         <w:rPr>
           <w:noProof/>
-        </w:rPr>
+          <w:lang w:eastAsia="zh-CN"/>
+        </w:rPr>
+        <w:lastRenderedPageBreak/>
         <w:drawing>
           <wp:inline distT="0" distB="0" distL="0" distR="0" wp14:anchorId="35BB3831" wp14:editId="42B15233">
             <wp:extent cx="5943600" cy="3566160"/>
@@ -1649,7 +1498,7 @@
             <wp:cNvGraphicFramePr/>
             <a:graphic xmlns:a="http://schemas.openxmlformats.org/drawingml/2006/main">
               <a:graphicData uri="http://schemas.openxmlformats.org/drawingml/2006/chart">
-                <c:chart xmlns:c="http://schemas.openxmlformats.org/drawingml/2006/chart" xmlns:r="http://schemas.openxmlformats.org/officeDocument/2006/relationships" r:id="rId5"/>
+                <c:chart xmlns:c="http://schemas.openxmlformats.org/drawingml/2006/chart" xmlns:r="http://schemas.openxmlformats.org/officeDocument/2006/relationships" r:id="rId6"/>
               </a:graphicData>
             </a:graphic>
           </wp:inline>
@@ -1658,16 +1507,2140 @@
     </w:p>
     <w:p>
       <w:pPr>
-        <w:rPr>
-          <w:rFonts w:ascii="Times New Roman" w:hAnsi="Times New Roman" w:cs="Times New Roman"/>
-          <w:sz w:val="28"/>
-          <w:szCs w:val="28"/>
-        </w:rPr>
-      </w:pPr>
+        <w:pStyle w:val="Heading3"/>
+      </w:pPr>
+      <w:r>
+        <w:t>Advantage</w:t>
+      </w:r>
     </w:p>
-    <w:p/>
-    <w:p/>
-    <w:p/>
+    <w:p>
+      <w:pPr>
+        <w:pStyle w:val="ListParagraph"/>
+        <w:numPr>
+          <w:ilvl w:val="0"/>
+          <w:numId w:val="14"/>
+        </w:numPr>
+      </w:pPr>
+      <w:r>
+        <w:t>My</w:t>
+      </w:r>
+      <w:r>
+        <w:t xml:space="preserve">SQL </w:t>
+      </w:r>
+      <w:r>
+        <w:t xml:space="preserve">is </w:t>
+      </w:r>
+      <w:r>
+        <w:t>a mature technology</w:t>
+      </w:r>
+      <w:r>
+        <w:t xml:space="preserve"> that </w:t>
+      </w:r>
+      <w:r>
+        <w:t>most of us are familiar with.</w:t>
+      </w:r>
+    </w:p>
+    <w:p>
+      <w:pPr>
+        <w:pStyle w:val="ListParagraph"/>
+        <w:numPr>
+          <w:ilvl w:val="0"/>
+          <w:numId w:val="14"/>
+        </w:numPr>
+      </w:pPr>
+      <w:r>
+        <w:t>Reliability, master-slave model can be introduced</w:t>
+      </w:r>
+    </w:p>
+    <w:p>
+      <w:pPr>
+        <w:pStyle w:val="Heading3"/>
+      </w:pPr>
+      <w:r>
+        <w:t>Disadvantage</w:t>
+      </w:r>
+    </w:p>
+    <w:p>
+      <w:pPr>
+        <w:pStyle w:val="ListParagraph"/>
+        <w:numPr>
+          <w:ilvl w:val="0"/>
+          <w:numId w:val="13"/>
+        </w:numPr>
+      </w:pPr>
+      <w:r>
+        <w:t>The performance</w:t>
+      </w:r>
+      <w:r>
+        <w:t xml:space="preserve"> </w:t>
+      </w:r>
+      <w:r>
+        <w:t xml:space="preserve">may </w:t>
+      </w:r>
+      <w:r>
+        <w:t>not</w:t>
+      </w:r>
+      <w:r>
+        <w:t xml:space="preserve"> be</w:t>
+      </w:r>
+      <w:r>
+        <w:t xml:space="preserve"> so acceptable</w:t>
+      </w:r>
+      <w:r>
+        <w:t>.</w:t>
+      </w:r>
+    </w:p>
+    <w:p>
+      <w:pPr>
+        <w:pStyle w:val="Heading2"/>
+      </w:pPr>
+      <w:r>
+        <w:t>For solution 2</w:t>
+      </w:r>
+    </w:p>
+    <w:p>
+      <w:pPr>
+        <w:pStyle w:val="Heading3"/>
+      </w:pPr>
+      <w:r>
+        <w:t>Method</w:t>
+      </w:r>
+    </w:p>
+    <w:p>
+      <w:r>
+        <w:t xml:space="preserve">With </w:t>
+      </w:r>
+      <w:r>
+        <w:t>Redis</w:t>
+      </w:r>
+      <w:r>
+        <w:t>-x64-</w:t>
+      </w:r>
+      <w:r>
+        <w:t>2.8</w:t>
+      </w:r>
+      <w:r>
+        <w:t>.2104 for windows</w:t>
+      </w:r>
+      <w:r>
+        <w:t xml:space="preserve"> </w:t>
+      </w:r>
+      <w:r>
+        <w:t>(</w:t>
+      </w:r>
+      <w:hyperlink r:id="rId7" w:history="1">
+        <w:r>
+          <w:rPr>
+            <w:rStyle w:val="Hyperlink"/>
+          </w:rPr>
+          <w:t>https://github.com/MSOpenTech/</w:t>
+        </w:r>
+        <w:r>
+          <w:rPr>
+            <w:rStyle w:val="Hyperlink"/>
+          </w:rPr>
+          <w:t>Redis</w:t>
+        </w:r>
+        <w:r>
+          <w:rPr>
+            <w:rStyle w:val="Hyperlink"/>
+          </w:rPr>
+          <w:t>/releases</w:t>
+        </w:r>
+      </w:hyperlink>
+      <w:r>
+        <w:t xml:space="preserve">) </w:t>
+      </w:r>
+      <w:r>
+        <w:t xml:space="preserve">and </w:t>
+      </w:r>
+      <w:r>
+        <w:t>Redis</w:t>
+      </w:r>
+      <w:r>
+        <w:t xml:space="preserve"> client</w:t>
+      </w:r>
+      <w:r>
+        <w:t xml:space="preserve"> for C#</w:t>
+      </w:r>
+      <w:r>
+        <w:t xml:space="preserve"> </w:t>
+      </w:r>
+      <w:r>
+        <w:t>(</w:t>
+      </w:r>
+      <w:hyperlink r:id="rId8" w:history="1">
+        <w:r>
+          <w:rPr>
+            <w:rStyle w:val="Hyperlink"/>
+          </w:rPr>
+          <w:t>https://github.com/StackExchange/StackExchange.</w:t>
+        </w:r>
+        <w:r>
+          <w:rPr>
+            <w:rStyle w:val="Hyperlink"/>
+          </w:rPr>
+          <w:t>Redis</w:t>
+        </w:r>
+      </w:hyperlink>
+      <w:r>
+        <w:t xml:space="preserve">), </w:t>
+      </w:r>
+      <w:r>
+        <w:t xml:space="preserve">the prototype </w:t>
+      </w:r>
+      <w:r>
+        <w:t>is easily built.</w:t>
+      </w:r>
+      <w:r>
+        <w:t xml:space="preserve"> </w:t>
+      </w:r>
+      <w:r>
+        <w:t>A</w:t>
+      </w:r>
+      <w:r>
+        <w:t xml:space="preserve"> pub/sub API is provided</w:t>
+      </w:r>
+      <w:r>
+        <w:t xml:space="preserve"> </w:t>
+      </w:r>
+      <w:r>
+        <w:t xml:space="preserve">by </w:t>
+      </w:r>
+      <w:r>
+        <w:t>Redis</w:t>
+      </w:r>
+      <w:r>
+        <w:t xml:space="preserve"> and </w:t>
+      </w:r>
+      <w:r>
+        <w:t xml:space="preserve">this client </w:t>
+      </w:r>
+      <w:r>
+        <w:t>lib</w:t>
+      </w:r>
+      <w:r>
+        <w:t xml:space="preserve">, </w:t>
+      </w:r>
+      <w:r>
+        <w:t xml:space="preserve">hence </w:t>
+      </w:r>
+      <w:r>
+        <w:t>Publish/Subscribe</w:t>
+      </w:r>
+      <w:r>
+        <w:t xml:space="preserve"> </w:t>
+      </w:r>
+      <w:r>
+        <w:t>architectural style</w:t>
+      </w:r>
+      <w:r>
+        <w:t xml:space="preserve"> can be used to </w:t>
+      </w:r>
+      <w:r>
+        <w:t>satisfy the requirement</w:t>
+      </w:r>
+      <w:r>
+        <w:t>.</w:t>
+      </w:r>
+      <w:r>
+        <w:t xml:space="preserve"> </w:t>
+      </w:r>
+      <w:r>
+        <w:t>A</w:t>
+      </w:r>
+      <w:r>
+        <w:t>ll API</w:t>
+      </w:r>
+      <w:r>
+        <w:t xml:space="preserve"> method</w:t>
+      </w:r>
+      <w:r>
+        <w:t>s</w:t>
+      </w:r>
+      <w:r>
+        <w:t xml:space="preserve"> </w:t>
+      </w:r>
+      <w:r>
+        <w:t>provide</w:t>
+      </w:r>
+      <w:r>
+        <w:t xml:space="preserve"> </w:t>
+      </w:r>
+      <w:r>
+        <w:t>sync</w:t>
+      </w:r>
+      <w:r>
+        <w:t xml:space="preserve"> </w:t>
+      </w:r>
+      <w:r>
+        <w:t xml:space="preserve">/ async </w:t>
+      </w:r>
+      <w:r>
+        <w:t>/</w:t>
+      </w:r>
+      <w:r>
+        <w:t xml:space="preserve"> </w:t>
+      </w:r>
+      <w:r>
+        <w:t>fire</w:t>
+      </w:r>
+      <w:r>
+        <w:t xml:space="preserve"> and forget</w:t>
+      </w:r>
+      <w:r>
+        <w:t xml:space="preserve"> </w:t>
+      </w:r>
+      <w:r>
+        <w:t>feature</w:t>
+      </w:r>
+      <w:r>
+        <w:t>s</w:t>
+      </w:r>
+      <w:r>
+        <w:t>.</w:t>
+      </w:r>
+      <w:r>
+        <w:t xml:space="preserve"> </w:t>
+      </w:r>
+    </w:p>
+    <w:p>
+      <w:r>
+        <w:t xml:space="preserve">To verify the performance, </w:t>
+      </w:r>
+      <w:r>
+        <w:t xml:space="preserve">one dell machine </w:t>
+      </w:r>
+      <w:r>
+        <w:t xml:space="preserve">is installed </w:t>
+      </w:r>
+      <w:r>
+        <w:t xml:space="preserve">the </w:t>
+      </w:r>
+      <w:r>
+        <w:t>Redis</w:t>
+      </w:r>
+      <w:r>
+        <w:t>.</w:t>
+      </w:r>
+      <w:r>
+        <w:t xml:space="preserve"> </w:t>
+      </w:r>
+      <w:r>
+        <w:t>T</w:t>
+      </w:r>
+      <w:r>
+        <w:t xml:space="preserve">he other 2 machine </w:t>
+      </w:r>
+      <w:r>
+        <w:t xml:space="preserve">run </w:t>
+      </w:r>
+      <w:r>
+        <w:t>.net application</w:t>
+      </w:r>
+      <w:r>
+        <w:t xml:space="preserve">, each </w:t>
+      </w:r>
+      <w:r>
+        <w:t xml:space="preserve">will </w:t>
+      </w:r>
+      <w:r>
+        <w:t xml:space="preserve">subscribe </w:t>
+      </w:r>
+      <w:r>
+        <w:t xml:space="preserve">the </w:t>
+      </w:r>
+      <w:r>
+        <w:t xml:space="preserve">same </w:t>
+      </w:r>
+      <w:r>
+        <w:t xml:space="preserve">channel </w:t>
+      </w:r>
+      <w:r>
+        <w:t xml:space="preserve">and </w:t>
+      </w:r>
+      <w:r>
+        <w:t xml:space="preserve">be </w:t>
+      </w:r>
+      <w:r>
+        <w:t xml:space="preserve">the publisher </w:t>
+      </w:r>
+      <w:r>
+        <w:t>at the same time</w:t>
+      </w:r>
+      <w:r>
+        <w:t>.</w:t>
+      </w:r>
+      <w:r>
+        <w:t xml:space="preserve"> </w:t>
+      </w:r>
+    </w:p>
+    <w:p>
+      <w:r>
+        <w:rPr>
+          <w:noProof/>
+          <w:lang w:eastAsia="zh-CN"/>
+        </w:rPr>
+        <w:lastRenderedPageBreak/>
+        <w:drawing>
+          <wp:inline distT="0" distB="0" distL="0" distR="0">
+            <wp:extent cx="5632450" cy="4484370"/>
+            <wp:effectExtent l="0" t="0" r="6350" b="0"/>
+            <wp:docPr id="12" name="Picture 12"/>
+            <wp:cNvGraphicFramePr>
+              <a:graphicFrameLocks xmlns:a="http://schemas.openxmlformats.org/drawingml/2006/main" noChangeAspect="1"/>
+            </wp:cNvGraphicFramePr>
+            <a:graphic xmlns:a="http://schemas.openxmlformats.org/drawingml/2006/main">
+              <a:graphicData uri="http://schemas.openxmlformats.org/drawingml/2006/picture">
+                <pic:pic xmlns:pic="http://schemas.openxmlformats.org/drawingml/2006/picture">
+                  <pic:nvPicPr>
+                    <pic:cNvPr id="0" name="Picture 2"/>
+                    <pic:cNvPicPr>
+                      <a:picLocks noChangeAspect="1" noChangeArrowheads="1"/>
+                    </pic:cNvPicPr>
+                  </pic:nvPicPr>
+                  <pic:blipFill>
+                    <a:blip r:embed="rId9">
+                      <a:extLst>
+                        <a:ext uri="{28A0092B-C50C-407E-A947-70E740481C1C}">
+                          <a14:useLocalDpi xmlns:a14="http://schemas.microsoft.com/office/drawing/2010/main" val="0"/>
+                        </a:ext>
+                      </a:extLst>
+                    </a:blip>
+                    <a:srcRect/>
+                    <a:stretch>
+                      <a:fillRect/>
+                    </a:stretch>
+                  </pic:blipFill>
+                  <pic:spPr bwMode="auto">
+                    <a:xfrm>
+                      <a:off x="0" y="0"/>
+                      <a:ext cx="5632450" cy="4484370"/>
+                    </a:xfrm>
+                    <a:prstGeom prst="rect">
+                      <a:avLst/>
+                    </a:prstGeom>
+                    <a:noFill/>
+                    <a:ln>
+                      <a:noFill/>
+                    </a:ln>
+                  </pic:spPr>
+                </pic:pic>
+              </a:graphicData>
+            </a:graphic>
+          </wp:inline>
+        </w:drawing>
+      </w:r>
+    </w:p>
+    <w:p>
+      <w:r>
+        <w:t xml:space="preserve">Note that another machine is running the same programs at the same time, so actually the volume is doubled. </w:t>
+      </w:r>
+    </w:p>
+    <w:p>
+      <w:pPr>
+        <w:rPr>
+          <w:rFonts w:asciiTheme="majorHAnsi" w:eastAsiaTheme="majorEastAsia" w:hAnsiTheme="majorHAnsi" w:cstheme="majorBidi"/>
+          <w:color w:val="1F4D78" w:themeColor="accent1" w:themeShade="7F"/>
+          <w:sz w:val="24"/>
+          <w:szCs w:val="24"/>
+        </w:rPr>
+      </w:pPr>
+      <w:r>
+        <w:br w:type="page"/>
+      </w:r>
+    </w:p>
+    <w:p>
+      <w:pPr>
+        <w:pStyle w:val="Heading3"/>
+      </w:pPr>
+      <w:r>
+        <w:lastRenderedPageBreak/>
+        <w:t>Result</w:t>
+      </w:r>
+    </w:p>
+    <w:p>
+      <w:pPr>
+        <w:pStyle w:val="ListParagraph"/>
+        <w:numPr>
+          <w:ilvl w:val="0"/>
+          <w:numId w:val="9"/>
+        </w:numPr>
+      </w:pPr>
+      <w:r>
+        <w:t xml:space="preserve">In Sync mode, to process 10000 records, each machine spends approximately 4 sec. </w:t>
+      </w:r>
+    </w:p>
+    <w:p>
+      <w:pPr>
+        <w:pStyle w:val="ListParagraph"/>
+        <w:numPr>
+          <w:ilvl w:val="0"/>
+          <w:numId w:val="9"/>
+        </w:numPr>
+      </w:pPr>
+      <w:r>
+        <w:t>In Fire and forget mode, each machine spends approximately few milliseconds.</w:t>
+      </w:r>
+    </w:p>
+    <w:p>
+      <w:r>
+        <w:t>Subscriber will display when a message is publish to the channel.</w:t>
+      </w:r>
+    </w:p>
+    <w:p>
+      <w:r>
+        <w:rPr>
+          <w:noProof/>
+          <w:lang w:eastAsia="zh-CN"/>
+        </w:rPr>
+        <w:drawing>
+          <wp:inline distT="0" distB="0" distL="0" distR="0">
+            <wp:extent cx="5943600" cy="3002280"/>
+            <wp:effectExtent l="0" t="0" r="0" b="7620"/>
+            <wp:docPr id="3" name="Picture 3"/>
+            <wp:cNvGraphicFramePr>
+              <a:graphicFrameLocks xmlns:a="http://schemas.openxmlformats.org/drawingml/2006/main" noChangeAspect="1"/>
+            </wp:cNvGraphicFramePr>
+            <a:graphic xmlns:a="http://schemas.openxmlformats.org/drawingml/2006/main">
+              <a:graphicData uri="http://schemas.openxmlformats.org/drawingml/2006/picture">
+                <pic:pic xmlns:pic="http://schemas.openxmlformats.org/drawingml/2006/picture">
+                  <pic:nvPicPr>
+                    <pic:cNvPr id="1" name=""/>
+                    <pic:cNvPicPr/>
+                  </pic:nvPicPr>
+                  <pic:blipFill>
+                    <a:blip r:embed="rId10">
+                      <a:extLst>
+                        <a:ext uri="{28A0092B-C50C-407E-A947-70E740481C1C}">
+                          <a14:useLocalDpi xmlns:a14="http://schemas.microsoft.com/office/drawing/2010/main" val="0"/>
+                        </a:ext>
+                      </a:extLst>
+                    </a:blip>
+                    <a:stretch>
+                      <a:fillRect/>
+                    </a:stretch>
+                  </pic:blipFill>
+                  <pic:spPr>
+                    <a:xfrm>
+                      <a:off x="0" y="0"/>
+                      <a:ext cx="5943600" cy="3002280"/>
+                    </a:xfrm>
+                    <a:prstGeom prst="rect">
+                      <a:avLst/>
+                    </a:prstGeom>
+                  </pic:spPr>
+                </pic:pic>
+              </a:graphicData>
+            </a:graphic>
+          </wp:inline>
+        </w:drawing>
+      </w:r>
+    </w:p>
+    <w:p>
+      <w:r>
+        <w:t xml:space="preserve">Publisher </w:t>
+      </w:r>
+      <w:r>
+        <w:t xml:space="preserve">will </w:t>
+      </w:r>
+      <w:r>
+        <w:t xml:space="preserve">push </w:t>
+      </w:r>
+      <w:r>
+        <w:t>message</w:t>
+      </w:r>
+      <w:r>
+        <w:t xml:space="preserve">s </w:t>
+      </w:r>
+      <w:r>
+        <w:t>into the channel</w:t>
+      </w:r>
+    </w:p>
+    <w:p>
+      <w:r>
+        <w:rPr>
+          <w:noProof/>
+          <w:lang w:eastAsia="zh-CN"/>
+        </w:rPr>
+        <mc:AlternateContent>
+          <mc:Choice Requires="wps">
+            <w:drawing>
+              <wp:anchor distT="0" distB="0" distL="114300" distR="114300" simplePos="0" relativeHeight="251670528" behindDoc="0" locked="0" layoutInCell="1" allowOverlap="1" wp14:anchorId="73B4DC84" wp14:editId="7C7C991A">
+                <wp:simplePos x="0" y="0"/>
+                <wp:positionH relativeFrom="column">
+                  <wp:posOffset>-23165</wp:posOffset>
+                </wp:positionH>
+                <wp:positionV relativeFrom="paragraph">
+                  <wp:posOffset>1783816</wp:posOffset>
+                </wp:positionV>
+                <wp:extent cx="4652467" cy="482803"/>
+                <wp:effectExtent l="0" t="0" r="15240" b="12700"/>
+                <wp:wrapNone/>
+                <wp:docPr id="13" name="Rectangle 13"/>
+                <wp:cNvGraphicFramePr/>
+                <a:graphic xmlns:a="http://schemas.openxmlformats.org/drawingml/2006/main">
+                  <a:graphicData uri="http://schemas.microsoft.com/office/word/2010/wordprocessingShape">
+                    <wps:wsp>
+                      <wps:cNvSpPr/>
+                      <wps:spPr>
+                        <a:xfrm>
+                          <a:off x="0" y="0"/>
+                          <a:ext cx="4652467" cy="482803"/>
+                        </a:xfrm>
+                        <a:prstGeom prst="rect">
+                          <a:avLst/>
+                        </a:prstGeom>
+                        <a:noFill/>
+                        <a:ln>
+                          <a:solidFill>
+                            <a:srgbClr val="FF0000"/>
+                          </a:solidFill>
+                        </a:ln>
+                      </wps:spPr>
+                      <wps:style>
+                        <a:lnRef idx="2">
+                          <a:schemeClr val="accent1">
+                            <a:shade val="50000"/>
+                          </a:schemeClr>
+                        </a:lnRef>
+                        <a:fillRef idx="1">
+                          <a:schemeClr val="accent1"/>
+                        </a:fillRef>
+                        <a:effectRef idx="0">
+                          <a:schemeClr val="accent1"/>
+                        </a:effectRef>
+                        <a:fontRef idx="minor">
+                          <a:schemeClr val="lt1"/>
+                        </a:fontRef>
+                      </wps:style>
+                      <wps:bodyPr rot="0" spcFirstLastPara="0" vertOverflow="overflow" horzOverflow="overflow" vert="horz" wrap="square" lIns="91440" tIns="45720" rIns="91440" bIns="45720" numCol="1" spcCol="0" rtlCol="0" fromWordArt="0" anchor="ctr" anchorCtr="0" forceAA="0" compatLnSpc="1">
+                        <a:prstTxWarp prst="textNoShape">
+                          <a:avLst/>
+                        </a:prstTxWarp>
+                        <a:noAutofit/>
+                      </wps:bodyPr>
+                    </wps:wsp>
+                  </a:graphicData>
+                </a:graphic>
+              </wp:anchor>
+            </w:drawing>
+          </mc:Choice>
+          <mc:Fallback>
+            <w:pict>
+              <v:rect w14:anchorId="1DEAD1B8" id="Rectangle 13" o:spid="_x0000_s1026" style="position:absolute;margin-left:-1.8pt;margin-top:140.45pt;width:366.35pt;height:38pt;z-index:251670528;visibility:visible;mso-wrap-style:square;mso-wrap-distance-left:9pt;mso-wrap-distance-top:0;mso-wrap-distance-right:9pt;mso-wrap-distance-bottom:0;mso-position-horizontal:absolute;mso-position-horizontal-relative:text;mso-position-vertical:absolute;mso-position-vertical-relative:text;v-text-anchor:middle" o:gfxdata="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" filled="f" strokecolor="red" strokeweight="1pt"/>
+            </w:pict>
+          </mc:Fallback>
+        </mc:AlternateContent>
+      </w:r>
+      <w:r>
+        <w:rPr>
+          <w:noProof/>
+          <w:lang w:eastAsia="zh-CN"/>
+        </w:rPr>
+        <mc:AlternateContent>
+          <mc:Choice Requires="wps">
+            <w:drawing>
+              <wp:anchor distT="0" distB="0" distL="114300" distR="114300" simplePos="0" relativeHeight="251662336" behindDoc="0" locked="0" layoutInCell="1" allowOverlap="1" wp14:anchorId="138451FB" wp14:editId="5649BC29">
+                <wp:simplePos x="0" y="0"/>
+                <wp:positionH relativeFrom="page">
+                  <wp:posOffset>5544922</wp:posOffset>
+                </wp:positionH>
+                <wp:positionV relativeFrom="paragraph">
+                  <wp:posOffset>1134161</wp:posOffset>
+                </wp:positionV>
+                <wp:extent cx="1557655" cy="994410"/>
+                <wp:effectExtent l="209550" t="0" r="23495" b="34290"/>
+                <wp:wrapNone/>
+                <wp:docPr id="7" name="Rounded Rectangular Callout 7"/>
+                <wp:cNvGraphicFramePr/>
+                <a:graphic xmlns:a="http://schemas.openxmlformats.org/drawingml/2006/main">
+                  <a:graphicData uri="http://schemas.microsoft.com/office/word/2010/wordprocessingShape">
+                    <wps:wsp>
+                      <wps:cNvSpPr/>
+                      <wps:spPr>
+                        <a:xfrm>
+                          <a:off x="0" y="0"/>
+                          <a:ext cx="1557655" cy="994410"/>
+                        </a:xfrm>
+                        <a:prstGeom prst="wedgeRoundRectCallout">
+                          <a:avLst>
+                            <a:gd name="adj1" fmla="val -61417"/>
+                            <a:gd name="adj2" fmla="val 47787"/>
+                            <a:gd name="adj3" fmla="val 16667"/>
+                          </a:avLst>
+                        </a:prstGeom>
+                      </wps:spPr>
+                      <wps:style>
+                        <a:lnRef idx="3">
+                          <a:schemeClr val="lt1"/>
+                        </a:lnRef>
+                        <a:fillRef idx="1">
+                          <a:schemeClr val="accent5"/>
+                        </a:fillRef>
+                        <a:effectRef idx="1">
+                          <a:schemeClr val="accent5"/>
+                        </a:effectRef>
+                        <a:fontRef idx="minor">
+                          <a:schemeClr val="lt1"/>
+                        </a:fontRef>
+                      </wps:style>
+                      <wps:txbx>
+                        <w:txbxContent>
+                          <w:p>
+                            <w:pPr>
+                              <w:rPr>
+                                <w:sz w:val="16"/>
+                                <w:szCs w:val="16"/>
+                              </w:rPr>
+                            </w:pPr>
+                            <w:r>
+                              <w:rPr>
+                                <w:sz w:val="16"/>
+                                <w:szCs w:val="16"/>
+                              </w:rPr>
+                              <w:t>Fire and Forget mode:</w:t>
+                            </w:r>
+                          </w:p>
+                          <w:p>
+                            <w:pPr>
+                              <w:jc w:val="center"/>
+                              <w:rPr>
+                                <w:sz w:val="16"/>
+                                <w:szCs w:val="16"/>
+                              </w:rPr>
+                            </w:pPr>
+                            <w:r>
+                              <w:rPr>
+                                <w:sz w:val="16"/>
+                                <w:szCs w:val="16"/>
+                              </w:rPr>
+                              <w:t xml:space="preserve">Push data which id are set from </w:t>
+                            </w:r>
+                            <w:r>
+                              <w:rPr>
+                                <w:sz w:val="16"/>
+                                <w:szCs w:val="16"/>
+                              </w:rPr>
+                              <w:t>10000</w:t>
+                            </w:r>
+                            <w:r>
+                              <w:rPr>
+                                <w:sz w:val="16"/>
+                                <w:szCs w:val="16"/>
+                              </w:rPr>
+                              <w:t xml:space="preserve"> to</w:t>
+                            </w:r>
+                            <w:r>
+                              <w:rPr>
+                                <w:sz w:val="16"/>
+                                <w:szCs w:val="16"/>
+                              </w:rPr>
+                              <w:t xml:space="preserve"> 2</w:t>
+                            </w:r>
+                            <w:r>
+                              <w:rPr>
+                                <w:sz w:val="16"/>
+                                <w:szCs w:val="16"/>
+                              </w:rPr>
+                              <w:t>0000</w:t>
+                            </w:r>
+                            <w:r>
+                              <w:rPr>
+                                <w:sz w:val="16"/>
+                                <w:szCs w:val="16"/>
+                              </w:rPr>
+                              <w:t xml:space="preserve">, meaning that </w:t>
+                            </w:r>
+                            <w:r>
+                              <w:rPr>
+                                <w:sz w:val="16"/>
+                                <w:szCs w:val="16"/>
+                              </w:rPr>
+                              <w:t>10</w:t>
+                            </w:r>
+                            <w:r>
+                              <w:rPr>
+                                <w:sz w:val="16"/>
+                                <w:szCs w:val="16"/>
+                              </w:rPr>
+                              <w:t xml:space="preserve">001 records, </w:t>
+                            </w:r>
+                            <w:r>
+                              <w:rPr>
+                                <w:sz w:val="16"/>
+                                <w:szCs w:val="16"/>
+                              </w:rPr>
+                              <w:t xml:space="preserve">cost </w:t>
+                            </w:r>
+                            <w:r>
+                              <w:rPr>
+                                <w:b/>
+                                <w:sz w:val="16"/>
+                                <w:szCs w:val="16"/>
+                              </w:rPr>
+                              <w:t>33</w:t>
+                            </w:r>
+                            <w:r>
+                              <w:rPr>
+                                <w:b/>
+                                <w:sz w:val="16"/>
+                                <w:szCs w:val="16"/>
+                              </w:rPr>
+                              <w:t xml:space="preserve"> ms</w:t>
+                            </w:r>
+                          </w:p>
+                        </w:txbxContent>
+                      </wps:txbx>
+                      <wps:bodyPr rot="0" spcFirstLastPara="0" vertOverflow="overflow" horzOverflow="overflow" vert="horz" wrap="square" lIns="91440" tIns="45720" rIns="91440" bIns="45720" numCol="1" spcCol="0" rtlCol="0" fromWordArt="0" anchor="ctr" anchorCtr="0" forceAA="0" compatLnSpc="1">
+                        <a:prstTxWarp prst="textNoShape">
+                          <a:avLst/>
+                        </a:prstTxWarp>
+                        <a:noAutofit/>
+                      </wps:bodyPr>
+                    </wps:wsp>
+                  </a:graphicData>
+                </a:graphic>
+                <wp14:sizeRelH relativeFrom="margin">
+                  <wp14:pctWidth>0</wp14:pctWidth>
+                </wp14:sizeRelH>
+                <wp14:sizeRelV relativeFrom="margin">
+                  <wp14:pctHeight>0</wp14:pctHeight>
+                </wp14:sizeRelV>
+              </wp:anchor>
+            </w:drawing>
+          </mc:Choice>
+          <mc:Fallback>
+            <w:pict>
+              <v:shapetype w14:anchorId="138451FB" id="_x0000_t62" coordsize="21600,21600" o:spt="62" adj="1350,25920" path="m3600,qx,3600l0@8@12@24,0@9,,18000qy3600,21600l@6,21600@15@27@7,21600,18000,21600qx21600,18000l21600@9@18@30,21600@8,21600,3600qy18000,l@7,0@21@33@6,xe">
+                <v:stroke joinstyle="miter"/>
+                <v:formulas>
+                  <v:f eqn="sum 10800 0 #0"/>
+                  <v:f eqn="sum 10800 0 #1"/>
+                  <v:f eqn="sum #0 0 #1"/>
+                  <v:f eqn="sum @0 @1 0"/>
+                  <v:f eqn="sum 21600 0 #0"/>
+                  <v:f eqn="sum 21600 0 #1"/>
+                  <v:f eqn="if @0 3600 12600"/>
+                  <v:f eqn="if @0 9000 18000"/>
+                  <v:f eqn="if @1 3600 12600"/>
+                  <v:f eqn="if @1 9000 18000"/>
+                  <v:f eqn="if @2 0 #0"/>
+                  <v:f eqn="if @3 @10 0"/>
+                  <v:f eqn="if #0 0 @11"/>
+                  <v:f eqn="if @2 @6 #0"/>
+                  <v:f eqn="if @3 @6 @13"/>
+                  <v:f eqn="if @5 @6 @14"/>
+                  <v:f eqn="if @2 #0 21600"/>
+                  <v:f eqn="if @3 21600 @16"/>
+                  <v:f eqn="if @4 21600 @17"/>
+                  <v:f eqn="if @2 #0 @6"/>
+                  <v:f eqn="if @3 @19 @6"/>
+                  <v:f eqn="if #1 @6 @20"/>
+                  <v:f eqn="if @2 @8 #1"/>
+                  <v:f eqn="if @3 @22 @8"/>
+                  <v:f eqn="if #0 @8 @23"/>
+                  <v:f eqn="if @2 21600 #1"/>
+                  <v:f eqn="if @3 21600 @25"/>
+                  <v:f eqn="if @5 21600 @26"/>
+                  <v:f eqn="if @2 #1 @8"/>
+                  <v:f eqn="if @3 @8 @28"/>
+                  <v:f eqn="if @4 @8 @29"/>
+                  <v:f eqn="if @2 #1 0"/>
+                  <v:f eqn="if @3 @31 0"/>
+                  <v:f eqn="if #1 0 @32"/>
+                  <v:f eqn="val #0"/>
+                  <v:f eqn="val #1"/>
+                </v:formulas>
+                <v:path o:connecttype="custom" o:connectlocs="10800,0;0,10800;10800,21600;21600,10800;@34,@35" textboxrect="791,791,20809,20809"/>
+                <v:handles>
+                  <v:h position="#0,#1"/>
+                </v:handles>
+              </v:shapetype>
+              <v:shape id="Rounded Rectangular Callout 7" o:spid="_x0000_s1026" type="#_x0000_t62" style="position:absolute;margin-left:436.6pt;margin-top:89.3pt;width:122.65pt;height:78.3pt;z-index:251662336;visibility:visible;mso-wrap-style:square;mso-width-percent:0;mso-height-percent:0;mso-wrap-distance-left:9pt;mso-wrap-distance-top:0;mso-wrap-distance-right:9pt;mso-wrap-distance-bottom:0;mso-position-horizontal:absolute;mso-position-horizontal-relative:page;mso-position-vertical:absolute;mso-position-vertical-relative:text;mso-width-percent:0;mso-height-percent:0;mso-width-relative:margin;mso-height-relative:margin;v-text-anchor:middle" o:gfxdata="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" adj="-2466,21122" fillcolor="#4472c4 [3208]" strokecolor="white [3201]" strokeweight="1.5pt">
+                <v:textbox>
+                  <w:txbxContent>
+                    <w:p>
+                      <w:pPr>
+                        <w:rPr>
+                          <w:sz w:val="16"/>
+                          <w:szCs w:val="16"/>
+                        </w:rPr>
+                      </w:pPr>
+                      <w:r>
+                        <w:rPr>
+                          <w:sz w:val="16"/>
+                          <w:szCs w:val="16"/>
+                        </w:rPr>
+                        <w:t>Fire and Forget mode:</w:t>
+                      </w:r>
+                    </w:p>
+                    <w:p>
+                      <w:pPr>
+                        <w:jc w:val="center"/>
+                        <w:rPr>
+                          <w:sz w:val="16"/>
+                          <w:szCs w:val="16"/>
+                        </w:rPr>
+                      </w:pPr>
+                      <w:r>
+                        <w:rPr>
+                          <w:sz w:val="16"/>
+                          <w:szCs w:val="16"/>
+                        </w:rPr>
+                        <w:t xml:space="preserve">Push data which id are set from </w:t>
+                      </w:r>
+                      <w:r>
+                        <w:rPr>
+                          <w:sz w:val="16"/>
+                          <w:szCs w:val="16"/>
+                        </w:rPr>
+                        <w:t>10000</w:t>
+                      </w:r>
+                      <w:r>
+                        <w:rPr>
+                          <w:sz w:val="16"/>
+                          <w:szCs w:val="16"/>
+                        </w:rPr>
+                        <w:t xml:space="preserve"> to</w:t>
+                      </w:r>
+                      <w:r>
+                        <w:rPr>
+                          <w:sz w:val="16"/>
+                          <w:szCs w:val="16"/>
+                        </w:rPr>
+                        <w:t xml:space="preserve"> 2</w:t>
+                      </w:r>
+                      <w:r>
+                        <w:rPr>
+                          <w:sz w:val="16"/>
+                          <w:szCs w:val="16"/>
+                        </w:rPr>
+                        <w:t>0000</w:t>
+                      </w:r>
+                      <w:r>
+                        <w:rPr>
+                          <w:sz w:val="16"/>
+                          <w:szCs w:val="16"/>
+                        </w:rPr>
+                        <w:t xml:space="preserve">, meaning that </w:t>
+                      </w:r>
+                      <w:r>
+                        <w:rPr>
+                          <w:sz w:val="16"/>
+                          <w:szCs w:val="16"/>
+                        </w:rPr>
+                        <w:t>10</w:t>
+                      </w:r>
+                      <w:r>
+                        <w:rPr>
+                          <w:sz w:val="16"/>
+                          <w:szCs w:val="16"/>
+                        </w:rPr>
+                        <w:t xml:space="preserve">001 records, </w:t>
+                      </w:r>
+                      <w:r>
+                        <w:rPr>
+                          <w:sz w:val="16"/>
+                          <w:szCs w:val="16"/>
+                        </w:rPr>
+                        <w:t xml:space="preserve">cost </w:t>
+                      </w:r>
+                      <w:r>
+                        <w:rPr>
+                          <w:b/>
+                          <w:sz w:val="16"/>
+                          <w:szCs w:val="16"/>
+                        </w:rPr>
+                        <w:t>33</w:t>
+                      </w:r>
+                      <w:r>
+                        <w:rPr>
+                          <w:b/>
+                          <w:sz w:val="16"/>
+                          <w:szCs w:val="16"/>
+                        </w:rPr>
+                        <w:t xml:space="preserve"> ms</w:t>
+                      </w:r>
+                    </w:p>
+                  </w:txbxContent>
+                </v:textbox>
+                <w10:wrap anchorx="page"/>
+              </v:shape>
+            </w:pict>
+          </mc:Fallback>
+        </mc:AlternateContent>
+      </w:r>
+      <w:r>
+        <w:rPr>
+          <w:noProof/>
+          <w:lang w:eastAsia="zh-CN"/>
+        </w:rPr>
+        <mc:AlternateContent>
+          <mc:Choice Requires="wps">
+            <w:drawing>
+              <wp:anchor distT="0" distB="0" distL="114300" distR="114300" simplePos="0" relativeHeight="251668480" behindDoc="0" locked="0" layoutInCell="1" allowOverlap="1" wp14:anchorId="65C450A7" wp14:editId="3756F5C1">
+                <wp:simplePos x="0" y="0"/>
+                <wp:positionH relativeFrom="page">
+                  <wp:posOffset>5435194</wp:posOffset>
+                </wp:positionH>
+                <wp:positionV relativeFrom="paragraph">
+                  <wp:posOffset>2516734</wp:posOffset>
+                </wp:positionV>
+                <wp:extent cx="1557655" cy="994410"/>
+                <wp:effectExtent l="247650" t="0" r="23495" b="15240"/>
+                <wp:wrapNone/>
+                <wp:docPr id="10" name="Rounded Rectangular Callout 10"/>
+                <wp:cNvGraphicFramePr/>
+                <a:graphic xmlns:a="http://schemas.openxmlformats.org/drawingml/2006/main">
+                  <a:graphicData uri="http://schemas.microsoft.com/office/word/2010/wordprocessingShape">
+                    <wps:wsp>
+                      <wps:cNvSpPr/>
+                      <wps:spPr>
+                        <a:xfrm>
+                          <a:off x="0" y="0"/>
+                          <a:ext cx="1557655" cy="994410"/>
+                        </a:xfrm>
+                        <a:prstGeom prst="wedgeRoundRectCallout">
+                          <a:avLst>
+                            <a:gd name="adj1" fmla="val -64234"/>
+                            <a:gd name="adj2" fmla="val -37546"/>
+                            <a:gd name="adj3" fmla="val 16667"/>
+                          </a:avLst>
+                        </a:prstGeom>
+                      </wps:spPr>
+                      <wps:style>
+                        <a:lnRef idx="3">
+                          <a:schemeClr val="lt1"/>
+                        </a:lnRef>
+                        <a:fillRef idx="1">
+                          <a:schemeClr val="accent5"/>
+                        </a:fillRef>
+                        <a:effectRef idx="1">
+                          <a:schemeClr val="accent5"/>
+                        </a:effectRef>
+                        <a:fontRef idx="minor">
+                          <a:schemeClr val="lt1"/>
+                        </a:fontRef>
+                      </wps:style>
+                      <wps:txbx>
+                        <w:txbxContent>
+                          <w:p>
+                            <w:pPr>
+                              <w:rPr>
+                                <w:sz w:val="16"/>
+                                <w:szCs w:val="16"/>
+                              </w:rPr>
+                            </w:pPr>
+                            <w:r>
+                              <w:rPr>
+                                <w:sz w:val="16"/>
+                                <w:szCs w:val="16"/>
+                              </w:rPr>
+                              <w:t>S</w:t>
+                            </w:r>
+                            <w:r>
+                              <w:rPr>
+                                <w:sz w:val="16"/>
+                                <w:szCs w:val="16"/>
+                              </w:rPr>
+                              <w:t>ync</w:t>
+                            </w:r>
+                            <w:r>
+                              <w:rPr>
+                                <w:sz w:val="16"/>
+                                <w:szCs w:val="16"/>
+                              </w:rPr>
+                              <w:t xml:space="preserve"> mode:</w:t>
+                            </w:r>
+                          </w:p>
+                          <w:p>
+                            <w:pPr>
+                              <w:jc w:val="center"/>
+                              <w:rPr>
+                                <w:sz w:val="16"/>
+                                <w:szCs w:val="16"/>
+                              </w:rPr>
+                            </w:pPr>
+                            <w:r>
+                              <w:rPr>
+                                <w:sz w:val="16"/>
+                                <w:szCs w:val="16"/>
+                              </w:rPr>
+                              <w:t xml:space="preserve">Push data which id are set from </w:t>
+                            </w:r>
+                            <w:r>
+                              <w:rPr>
+                                <w:sz w:val="16"/>
+                                <w:szCs w:val="16"/>
+                              </w:rPr>
+                              <w:t>10000</w:t>
+                            </w:r>
+                            <w:r>
+                              <w:rPr>
+                                <w:sz w:val="16"/>
+                                <w:szCs w:val="16"/>
+                              </w:rPr>
+                              <w:t xml:space="preserve"> to</w:t>
+                            </w:r>
+                            <w:r>
+                              <w:rPr>
+                                <w:sz w:val="16"/>
+                                <w:szCs w:val="16"/>
+                              </w:rPr>
+                              <w:t xml:space="preserve"> 2</w:t>
+                            </w:r>
+                            <w:r>
+                              <w:rPr>
+                                <w:sz w:val="16"/>
+                                <w:szCs w:val="16"/>
+                              </w:rPr>
+                              <w:t>0000</w:t>
+                            </w:r>
+                            <w:r>
+                              <w:rPr>
+                                <w:sz w:val="16"/>
+                                <w:szCs w:val="16"/>
+                              </w:rPr>
+                              <w:t xml:space="preserve">, meaning that 10001 records, cost </w:t>
+                            </w:r>
+                            <w:r>
+                              <w:rPr>
+                                <w:b/>
+                                <w:sz w:val="16"/>
+                                <w:szCs w:val="16"/>
+                              </w:rPr>
+                              <w:t>4201</w:t>
+                            </w:r>
+                            <w:r>
+                              <w:rPr>
+                                <w:b/>
+                                <w:sz w:val="16"/>
+                                <w:szCs w:val="16"/>
+                              </w:rPr>
+                              <w:t xml:space="preserve"> ms</w:t>
+                            </w:r>
+                          </w:p>
+                        </w:txbxContent>
+                      </wps:txbx>
+                      <wps:bodyPr rot="0" spcFirstLastPara="0" vertOverflow="overflow" horzOverflow="overflow" vert="horz" wrap="square" lIns="91440" tIns="45720" rIns="91440" bIns="45720" numCol="1" spcCol="0" rtlCol="0" fromWordArt="0" anchor="ctr" anchorCtr="0" forceAA="0" compatLnSpc="1">
+                        <a:prstTxWarp prst="textNoShape">
+                          <a:avLst/>
+                        </a:prstTxWarp>
+                        <a:noAutofit/>
+                      </wps:bodyPr>
+                    </wps:wsp>
+                  </a:graphicData>
+                </a:graphic>
+                <wp14:sizeRelH relativeFrom="margin">
+                  <wp14:pctWidth>0</wp14:pctWidth>
+                </wp14:sizeRelH>
+                <wp14:sizeRelV relativeFrom="margin">
+                  <wp14:pctHeight>0</wp14:pctHeight>
+                </wp14:sizeRelV>
+              </wp:anchor>
+            </w:drawing>
+          </mc:Choice>
+          <mc:Fallback>
+            <w:pict>
+              <v:shape w14:anchorId="65C450A7" id="Rounded Rectangular Callout 10" o:spid="_x0000_s1027" type="#_x0000_t62" style="position:absolute;margin-left:427.95pt;margin-top:198.15pt;width:122.65pt;height:78.3pt;z-index:251668480;visibility:visible;mso-wrap-style:square;mso-width-percent:0;mso-height-percent:0;mso-wrap-distance-left:9pt;mso-wrap-distance-top:0;mso-wrap-distance-right:9pt;mso-wrap-distance-bottom:0;mso-position-horizontal:absolute;mso-position-horizontal-relative:page;mso-position-vertical:absolute;mso-position-vertical-relative:text;mso-width-percent:0;mso-height-percent:0;mso-width-relative:margin;mso-height-relative:margin;v-text-anchor:middle" o:gfxdata="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" adj="-3075,2690" fillcolor="#4472c4 [3208]" strokecolor="white [3201]" strokeweight="1.5pt">
+                <v:textbox>
+                  <w:txbxContent>
+                    <w:p>
+                      <w:pPr>
+                        <w:rPr>
+                          <w:sz w:val="16"/>
+                          <w:szCs w:val="16"/>
+                        </w:rPr>
+                      </w:pPr>
+                      <w:r>
+                        <w:rPr>
+                          <w:sz w:val="16"/>
+                          <w:szCs w:val="16"/>
+                        </w:rPr>
+                        <w:t>S</w:t>
+                      </w:r>
+                      <w:r>
+                        <w:rPr>
+                          <w:sz w:val="16"/>
+                          <w:szCs w:val="16"/>
+                        </w:rPr>
+                        <w:t>ync</w:t>
+                      </w:r>
+                      <w:r>
+                        <w:rPr>
+                          <w:sz w:val="16"/>
+                          <w:szCs w:val="16"/>
+                        </w:rPr>
+                        <w:t xml:space="preserve"> mode:</w:t>
+                      </w:r>
+                    </w:p>
+                    <w:p>
+                      <w:pPr>
+                        <w:jc w:val="center"/>
+                        <w:rPr>
+                          <w:sz w:val="16"/>
+                          <w:szCs w:val="16"/>
+                        </w:rPr>
+                      </w:pPr>
+                      <w:r>
+                        <w:rPr>
+                          <w:sz w:val="16"/>
+                          <w:szCs w:val="16"/>
+                        </w:rPr>
+                        <w:t xml:space="preserve">Push data which id are set from </w:t>
+                      </w:r>
+                      <w:r>
+                        <w:rPr>
+                          <w:sz w:val="16"/>
+                          <w:szCs w:val="16"/>
+                        </w:rPr>
+                        <w:t>10000</w:t>
+                      </w:r>
+                      <w:r>
+                        <w:rPr>
+                          <w:sz w:val="16"/>
+                          <w:szCs w:val="16"/>
+                        </w:rPr>
+                        <w:t xml:space="preserve"> to</w:t>
+                      </w:r>
+                      <w:r>
+                        <w:rPr>
+                          <w:sz w:val="16"/>
+                          <w:szCs w:val="16"/>
+                        </w:rPr>
+                        <w:t xml:space="preserve"> 2</w:t>
+                      </w:r>
+                      <w:r>
+                        <w:rPr>
+                          <w:sz w:val="16"/>
+                          <w:szCs w:val="16"/>
+                        </w:rPr>
+                        <w:t>0000</w:t>
+                      </w:r>
+                      <w:r>
+                        <w:rPr>
+                          <w:sz w:val="16"/>
+                          <w:szCs w:val="16"/>
+                        </w:rPr>
+                        <w:t xml:space="preserve">, meaning that 10001 records, cost </w:t>
+                      </w:r>
+                      <w:r>
+                        <w:rPr>
+                          <w:b/>
+                          <w:sz w:val="16"/>
+                          <w:szCs w:val="16"/>
+                        </w:rPr>
+                        <w:t>4201</w:t>
+                      </w:r>
+                      <w:r>
+                        <w:rPr>
+                          <w:b/>
+                          <w:sz w:val="16"/>
+                          <w:szCs w:val="16"/>
+                        </w:rPr>
+                        <w:t xml:space="preserve"> ms</w:t>
+                      </w:r>
+                    </w:p>
+                  </w:txbxContent>
+                </v:textbox>
+                <w10:wrap anchorx="page"/>
+              </v:shape>
+            </w:pict>
+          </mc:Fallback>
+        </mc:AlternateContent>
+      </w:r>
+      <w:r>
+        <w:rPr>
+          <w:noProof/>
+          <w:lang w:eastAsia="zh-CN"/>
+        </w:rPr>
+        <mc:AlternateContent>
+          <mc:Choice Requires="wps">
+            <w:drawing>
+              <wp:anchor distT="0" distB="0" distL="114300" distR="114300" simplePos="0" relativeHeight="251666432" behindDoc="0" locked="0" layoutInCell="1" allowOverlap="1" wp14:anchorId="1E1EB3D9" wp14:editId="1AE6514B">
+                <wp:simplePos x="0" y="0"/>
+                <wp:positionH relativeFrom="column">
+                  <wp:posOffset>-23648</wp:posOffset>
+                </wp:positionH>
+                <wp:positionV relativeFrom="paragraph">
+                  <wp:posOffset>2352040</wp:posOffset>
+                </wp:positionV>
+                <wp:extent cx="4652467" cy="482803"/>
+                <wp:effectExtent l="0" t="0" r="15240" b="12700"/>
+                <wp:wrapNone/>
+                <wp:docPr id="9" name="Rectangle 9"/>
+                <wp:cNvGraphicFramePr/>
+                <a:graphic xmlns:a="http://schemas.openxmlformats.org/drawingml/2006/main">
+                  <a:graphicData uri="http://schemas.microsoft.com/office/word/2010/wordprocessingShape">
+                    <wps:wsp>
+                      <wps:cNvSpPr/>
+                      <wps:spPr>
+                        <a:xfrm>
+                          <a:off x="0" y="0"/>
+                          <a:ext cx="4652467" cy="482803"/>
+                        </a:xfrm>
+                        <a:prstGeom prst="rect">
+                          <a:avLst/>
+                        </a:prstGeom>
+                        <a:noFill/>
+                        <a:ln>
+                          <a:solidFill>
+                            <a:srgbClr val="FF0000"/>
+                          </a:solidFill>
+                        </a:ln>
+                      </wps:spPr>
+                      <wps:style>
+                        <a:lnRef idx="2">
+                          <a:schemeClr val="accent1">
+                            <a:shade val="50000"/>
+                          </a:schemeClr>
+                        </a:lnRef>
+                        <a:fillRef idx="1">
+                          <a:schemeClr val="accent1"/>
+                        </a:fillRef>
+                        <a:effectRef idx="0">
+                          <a:schemeClr val="accent1"/>
+                        </a:effectRef>
+                        <a:fontRef idx="minor">
+                          <a:schemeClr val="lt1"/>
+                        </a:fontRef>
+                      </wps:style>
+                      <wps:bodyPr rot="0" spcFirstLastPara="0" vertOverflow="overflow" horzOverflow="overflow" vert="horz" wrap="square" lIns="91440" tIns="45720" rIns="91440" bIns="45720" numCol="1" spcCol="0" rtlCol="0" fromWordArt="0" anchor="ctr" anchorCtr="0" forceAA="0" compatLnSpc="1">
+                        <a:prstTxWarp prst="textNoShape">
+                          <a:avLst/>
+                        </a:prstTxWarp>
+                        <a:noAutofit/>
+                      </wps:bodyPr>
+                    </wps:wsp>
+                  </a:graphicData>
+                </a:graphic>
+              </wp:anchor>
+            </w:drawing>
+          </mc:Choice>
+          <mc:Fallback>
+            <w:pict>
+              <v:rect w14:anchorId="0D5BFF82" id="Rectangle 9" o:spid="_x0000_s1026" style="position:absolute;margin-left:-1.85pt;margin-top:185.2pt;width:366.35pt;height:38pt;z-index:251666432;visibility:visible;mso-wrap-style:square;mso-wrap-distance-left:9pt;mso-wrap-distance-top:0;mso-wrap-distance-right:9pt;mso-wrap-distance-bottom:0;mso-position-horizontal:absolute;mso-position-horizontal-relative:text;mso-position-vertical:absolute;mso-position-vertical-relative:text;v-text-anchor:middle" o:gfxdata="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" filled="f" strokecolor="red" strokeweight="1pt"/>
+            </w:pict>
+          </mc:Fallback>
+        </mc:AlternateContent>
+      </w:r>
+      <w:r>
+        <w:rPr>
+          <w:noProof/>
+          <w:lang w:eastAsia="zh-CN"/>
+        </w:rPr>
+        <mc:AlternateContent>
+          <mc:Choice Requires="wps">
+            <w:drawing>
+              <wp:anchor distT="0" distB="0" distL="114300" distR="114300" simplePos="0" relativeHeight="251659264" behindDoc="0" locked="0" layoutInCell="1" allowOverlap="1" wp14:anchorId="51934EB0" wp14:editId="1B3E8C08">
+                <wp:simplePos x="0" y="0"/>
+                <wp:positionH relativeFrom="column">
+                  <wp:posOffset>-127</wp:posOffset>
+                </wp:positionH>
+                <wp:positionV relativeFrom="paragraph">
+                  <wp:posOffset>1204595</wp:posOffset>
+                </wp:positionV>
+                <wp:extent cx="4652467" cy="482803"/>
+                <wp:effectExtent l="0" t="0" r="15240" b="12700"/>
+                <wp:wrapNone/>
+                <wp:docPr id="5" name="Rectangle 5"/>
+                <wp:cNvGraphicFramePr/>
+                <a:graphic xmlns:a="http://schemas.openxmlformats.org/drawingml/2006/main">
+                  <a:graphicData uri="http://schemas.microsoft.com/office/word/2010/wordprocessingShape">
+                    <wps:wsp>
+                      <wps:cNvSpPr/>
+                      <wps:spPr>
+                        <a:xfrm>
+                          <a:off x="0" y="0"/>
+                          <a:ext cx="4652467" cy="482803"/>
+                        </a:xfrm>
+                        <a:prstGeom prst="rect">
+                          <a:avLst/>
+                        </a:prstGeom>
+                        <a:noFill/>
+                        <a:ln>
+                          <a:solidFill>
+                            <a:srgbClr val="FF0000"/>
+                          </a:solidFill>
+                        </a:ln>
+                      </wps:spPr>
+                      <wps:style>
+                        <a:lnRef idx="2">
+                          <a:schemeClr val="accent1">
+                            <a:shade val="50000"/>
+                          </a:schemeClr>
+                        </a:lnRef>
+                        <a:fillRef idx="1">
+                          <a:schemeClr val="accent1"/>
+                        </a:fillRef>
+                        <a:effectRef idx="0">
+                          <a:schemeClr val="accent1"/>
+                        </a:effectRef>
+                        <a:fontRef idx="minor">
+                          <a:schemeClr val="lt1"/>
+                        </a:fontRef>
+                      </wps:style>
+                      <wps:bodyPr rot="0" spcFirstLastPara="0" vertOverflow="overflow" horzOverflow="overflow" vert="horz" wrap="square" lIns="91440" tIns="45720" rIns="91440" bIns="45720" numCol="1" spcCol="0" rtlCol="0" fromWordArt="0" anchor="ctr" anchorCtr="0" forceAA="0" compatLnSpc="1">
+                        <a:prstTxWarp prst="textNoShape">
+                          <a:avLst/>
+                        </a:prstTxWarp>
+                        <a:noAutofit/>
+                      </wps:bodyPr>
+                    </wps:wsp>
+                  </a:graphicData>
+                </a:graphic>
+              </wp:anchor>
+            </w:drawing>
+          </mc:Choice>
+          <mc:Fallback>
+            <w:pict>
+              <v:rect w14:anchorId="4740851E" id="Rectangle 5" o:spid="_x0000_s1026" style="position:absolute;margin-left:0;margin-top:94.85pt;width:366.35pt;height:38pt;z-index:251659264;visibility:visible;mso-wrap-style:square;mso-wrap-distance-left:9pt;mso-wrap-distance-top:0;mso-wrap-distance-right:9pt;mso-wrap-distance-bottom:0;mso-position-horizontal:absolute;mso-position-horizontal-relative:text;mso-position-vertical:absolute;mso-position-vertical-relative:text;v-text-anchor:middle" o:gfxdata="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" filled="f" strokecolor="red" strokeweight="1pt"/>
+            </w:pict>
+          </mc:Fallback>
+        </mc:AlternateContent>
+      </w:r>
+      <w:r>
+        <w:rPr>
+          <w:noProof/>
+          <w:lang w:eastAsia="zh-CN"/>
+        </w:rPr>
+        <mc:AlternateContent>
+          <mc:Choice Requires="wps">
+            <w:drawing>
+              <wp:anchor distT="0" distB="0" distL="114300" distR="114300" simplePos="0" relativeHeight="251660288" behindDoc="0" locked="0" layoutInCell="1" allowOverlap="1" wp14:anchorId="68C8CCAB" wp14:editId="7A60B820">
+                <wp:simplePos x="0" y="0"/>
+                <wp:positionH relativeFrom="column">
+                  <wp:posOffset>4366844</wp:posOffset>
+                </wp:positionH>
+                <wp:positionV relativeFrom="paragraph">
+                  <wp:posOffset>4597</wp:posOffset>
+                </wp:positionV>
+                <wp:extent cx="1558137" cy="994867"/>
+                <wp:effectExtent l="76200" t="0" r="23495" b="167640"/>
+                <wp:wrapNone/>
+                <wp:docPr id="6" name="Rounded Rectangular Callout 6"/>
+                <wp:cNvGraphicFramePr/>
+                <a:graphic xmlns:a="http://schemas.openxmlformats.org/drawingml/2006/main">
+                  <a:graphicData uri="http://schemas.microsoft.com/office/word/2010/wordprocessingShape">
+                    <wps:wsp>
+                      <wps:cNvSpPr/>
+                      <wps:spPr>
+                        <a:xfrm>
+                          <a:off x="0" y="0"/>
+                          <a:ext cx="1558137" cy="994867"/>
+                        </a:xfrm>
+                        <a:prstGeom prst="wedgeRoundRectCallout">
+                          <a:avLst>
+                            <a:gd name="adj1" fmla="val -52493"/>
+                            <a:gd name="adj2" fmla="val 62500"/>
+                            <a:gd name="adj3" fmla="val 16667"/>
+                          </a:avLst>
+                        </a:prstGeom>
+                      </wps:spPr>
+                      <wps:style>
+                        <a:lnRef idx="3">
+                          <a:schemeClr val="lt1"/>
+                        </a:lnRef>
+                        <a:fillRef idx="1">
+                          <a:schemeClr val="accent5"/>
+                        </a:fillRef>
+                        <a:effectRef idx="1">
+                          <a:schemeClr val="accent5"/>
+                        </a:effectRef>
+                        <a:fontRef idx="minor">
+                          <a:schemeClr val="lt1"/>
+                        </a:fontRef>
+                      </wps:style>
+                      <wps:txbx>
+                        <w:txbxContent>
+                          <w:p>
+                            <w:pPr>
+                              <w:rPr>
+                                <w:sz w:val="16"/>
+                                <w:szCs w:val="16"/>
+                              </w:rPr>
+                            </w:pPr>
+                            <w:r>
+                              <w:rPr>
+                                <w:sz w:val="16"/>
+                                <w:szCs w:val="16"/>
+                              </w:rPr>
+                              <w:t>Fire and Forget mode</w:t>
+                            </w:r>
+                            <w:r>
+                              <w:rPr>
+                                <w:sz w:val="16"/>
+                                <w:szCs w:val="16"/>
+                              </w:rPr>
+                              <w:t>:</w:t>
+                            </w:r>
+                          </w:p>
+                          <w:p>
+                            <w:pPr>
+                              <w:jc w:val="center"/>
+                              <w:rPr>
+                                <w:sz w:val="16"/>
+                                <w:szCs w:val="16"/>
+                              </w:rPr>
+                            </w:pPr>
+                            <w:r>
+                              <w:rPr>
+                                <w:sz w:val="16"/>
+                                <w:szCs w:val="16"/>
+                              </w:rPr>
+                              <w:t>Push data which id are set from 5000 to 10000</w:t>
+                            </w:r>
+                            <w:r>
+                              <w:rPr>
+                                <w:sz w:val="16"/>
+                                <w:szCs w:val="16"/>
+                              </w:rPr>
+                              <w:t xml:space="preserve">, meaning that 5001 records, </w:t>
+                            </w:r>
+                            <w:r>
+                              <w:rPr>
+                                <w:sz w:val="16"/>
+                                <w:szCs w:val="16"/>
+                              </w:rPr>
+                              <w:t xml:space="preserve">cost </w:t>
+                            </w:r>
+                            <w:r>
+                              <w:rPr>
+                                <w:b/>
+                                <w:sz w:val="16"/>
+                                <w:szCs w:val="16"/>
+                              </w:rPr>
+                              <w:t>21 ms</w:t>
+                            </w:r>
+                          </w:p>
+                        </w:txbxContent>
+                      </wps:txbx>
+                      <wps:bodyPr rot="0" spcFirstLastPara="0" vertOverflow="overflow" horzOverflow="overflow" vert="horz" wrap="square" lIns="91440" tIns="45720" rIns="91440" bIns="45720" numCol="1" spcCol="0" rtlCol="0" fromWordArt="0" anchor="ctr" anchorCtr="0" forceAA="0" compatLnSpc="1">
+                        <a:prstTxWarp prst="textNoShape">
+                          <a:avLst/>
+                        </a:prstTxWarp>
+                        <a:noAutofit/>
+                      </wps:bodyPr>
+                    </wps:wsp>
+                  </a:graphicData>
+                </a:graphic>
+                <wp14:sizeRelH relativeFrom="margin">
+                  <wp14:pctWidth>0</wp14:pctWidth>
+                </wp14:sizeRelH>
+                <wp14:sizeRelV relativeFrom="margin">
+                  <wp14:pctHeight>0</wp14:pctHeight>
+                </wp14:sizeRelV>
+              </wp:anchor>
+            </w:drawing>
+          </mc:Choice>
+          <mc:Fallback>
+            <w:pict>
+              <v:shape w14:anchorId="68C8CCAB" id="Rounded Rectangular Callout 6" o:spid="_x0000_s1028" type="#_x0000_t62" style="position:absolute;margin-left:343.85pt;margin-top:.35pt;width:122.7pt;height:78.35pt;z-index:251660288;visibility:visible;mso-wrap-style:square;mso-width-percent:0;mso-height-percent:0;mso-wrap-distance-left:9pt;mso-wrap-distance-top:0;mso-wrap-distance-right:9pt;mso-wrap-distance-bottom:0;mso-position-horizontal:absolute;mso-position-horizontal-relative:text;mso-position-vertical:absolute;mso-position-vertical-relative:text;mso-width-percent:0;mso-height-percent:0;mso-width-relative:margin;mso-height-relative:margin;v-text-anchor:middle" o:gfxdata="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" adj="-538,24300" fillcolor="#4472c4 [3208]" strokecolor="white [3201]" strokeweight="1.5pt">
+                <v:textbox>
+                  <w:txbxContent>
+                    <w:p>
+                      <w:pPr>
+                        <w:rPr>
+                          <w:sz w:val="16"/>
+                          <w:szCs w:val="16"/>
+                        </w:rPr>
+                      </w:pPr>
+                      <w:r>
+                        <w:rPr>
+                          <w:sz w:val="16"/>
+                          <w:szCs w:val="16"/>
+                        </w:rPr>
+                        <w:t>Fire and Forget mode</w:t>
+                      </w:r>
+                      <w:r>
+                        <w:rPr>
+                          <w:sz w:val="16"/>
+                          <w:szCs w:val="16"/>
+                        </w:rPr>
+                        <w:t>:</w:t>
+                      </w:r>
+                    </w:p>
+                    <w:p>
+                      <w:pPr>
+                        <w:jc w:val="center"/>
+                        <w:rPr>
+                          <w:sz w:val="16"/>
+                          <w:szCs w:val="16"/>
+                        </w:rPr>
+                      </w:pPr>
+                      <w:r>
+                        <w:rPr>
+                          <w:sz w:val="16"/>
+                          <w:szCs w:val="16"/>
+                        </w:rPr>
+                        <w:t>Push data which id are set from 5000 to 10000</w:t>
+                      </w:r>
+                      <w:r>
+                        <w:rPr>
+                          <w:sz w:val="16"/>
+                          <w:szCs w:val="16"/>
+                        </w:rPr>
+                        <w:t xml:space="preserve">, meaning that 5001 records, </w:t>
+                      </w:r>
+                      <w:r>
+                        <w:rPr>
+                          <w:sz w:val="16"/>
+                          <w:szCs w:val="16"/>
+                        </w:rPr>
+                        <w:t xml:space="preserve">cost </w:t>
+                      </w:r>
+                      <w:r>
+                        <w:rPr>
+                          <w:b/>
+                          <w:sz w:val="16"/>
+                          <w:szCs w:val="16"/>
+                        </w:rPr>
+                        <w:t>21 ms</w:t>
+                      </w:r>
+                    </w:p>
+                  </w:txbxContent>
+                </v:textbox>
+              </v:shape>
+            </w:pict>
+          </mc:Fallback>
+        </mc:AlternateContent>
+      </w:r>
+      <w:r>
+        <w:rPr>
+          <w:noProof/>
+          <w:lang w:eastAsia="zh-CN"/>
+        </w:rPr>
+        <w:drawing>
+          <wp:inline distT="0" distB="0" distL="0" distR="0" wp14:anchorId="6D2E698D" wp14:editId="28943964">
+            <wp:extent cx="5943600" cy="3002280"/>
+            <wp:effectExtent l="0" t="0" r="0" b="7620"/>
+            <wp:docPr id="4" name="Picture 4"/>
+            <wp:cNvGraphicFramePr>
+              <a:graphicFrameLocks xmlns:a="http://schemas.openxmlformats.org/drawingml/2006/main" noChangeAspect="1"/>
+            </wp:cNvGraphicFramePr>
+            <a:graphic xmlns:a="http://schemas.openxmlformats.org/drawingml/2006/main">
+              <a:graphicData uri="http://schemas.openxmlformats.org/drawingml/2006/picture">
+                <pic:pic xmlns:pic="http://schemas.openxmlformats.org/drawingml/2006/picture">
+                  <pic:nvPicPr>
+                    <pic:cNvPr id="1" name=""/>
+                    <pic:cNvPicPr/>
+                  </pic:nvPicPr>
+                  <pic:blipFill>
+                    <a:blip r:embed="rId11"/>
+                    <a:stretch>
+                      <a:fillRect/>
+                    </a:stretch>
+                  </pic:blipFill>
+                  <pic:spPr>
+                    <a:xfrm>
+                      <a:off x="0" y="0"/>
+                      <a:ext cx="5943600" cy="3002280"/>
+                    </a:xfrm>
+                    <a:prstGeom prst="rect">
+                      <a:avLst/>
+                    </a:prstGeom>
+                  </pic:spPr>
+                </pic:pic>
+              </a:graphicData>
+            </a:graphic>
+          </wp:inline>
+        </w:drawing>
+      </w:r>
+    </w:p>
+    <w:p>
+      <w:pPr>
+        <w:pStyle w:val="Heading3"/>
+      </w:pPr>
+      <w:r>
+        <w:t>Advantage</w:t>
+      </w:r>
+      <w:r>
+        <w:t>s</w:t>
+      </w:r>
+    </w:p>
+    <w:p>
+      <w:pPr>
+        <w:pStyle w:val="ListParagraph"/>
+        <w:numPr>
+          <w:ilvl w:val="0"/>
+          <w:numId w:val="10"/>
+        </w:numPr>
+      </w:pPr>
+      <w:r>
+        <w:t>Performance</w:t>
+      </w:r>
+      <w:r>
+        <w:t>,</w:t>
+      </w:r>
+      <w:r>
+        <w:t xml:space="preserve"> </w:t>
+      </w:r>
+      <w:r>
+        <w:t xml:space="preserve">is better </w:t>
+      </w:r>
+      <w:r>
+        <w:t xml:space="preserve">than </w:t>
+      </w:r>
+      <w:r>
+        <w:t xml:space="preserve">MySQL solution even in </w:t>
+      </w:r>
+      <w:r>
+        <w:t>Sync mode</w:t>
+      </w:r>
+    </w:p>
+    <w:p>
+      <w:pPr>
+        <w:pStyle w:val="ListParagraph"/>
+        <w:numPr>
+          <w:ilvl w:val="0"/>
+          <w:numId w:val="10"/>
+        </w:numPr>
+      </w:pPr>
+      <w:r>
+        <w:t>S</w:t>
+      </w:r>
+      <w:r>
+        <w:t>calability,</w:t>
+      </w:r>
+      <w:r>
+        <w:t xml:space="preserve"> </w:t>
+      </w:r>
+      <w:r>
+        <w:t>Redis</w:t>
+      </w:r>
+      <w:r>
+        <w:t xml:space="preserve"> </w:t>
+      </w:r>
+      <w:r>
+        <w:t xml:space="preserve">is </w:t>
+      </w:r>
+      <w:r>
+        <w:t xml:space="preserve">made for </w:t>
+      </w:r>
+      <w:r>
+        <w:t xml:space="preserve">distributed system </w:t>
+      </w:r>
+      <w:r>
+        <w:t>by clustering</w:t>
+      </w:r>
+    </w:p>
+    <w:p>
+      <w:pPr>
+        <w:pStyle w:val="ListParagraph"/>
+        <w:numPr>
+          <w:ilvl w:val="0"/>
+          <w:numId w:val="10"/>
+        </w:numPr>
+      </w:pPr>
+      <w:r>
+        <w:lastRenderedPageBreak/>
+        <w:t>Reliability</w:t>
+      </w:r>
+      <w:r>
+        <w:t>,</w:t>
+      </w:r>
+      <w:r>
+        <w:t xml:space="preserve"> master-slave </w:t>
+      </w:r>
+      <w:r>
+        <w:t>model</w:t>
+      </w:r>
+      <w:r>
+        <w:t xml:space="preserve"> </w:t>
+      </w:r>
+      <w:r>
+        <w:t>can be introduced</w:t>
+      </w:r>
+    </w:p>
+    <w:p>
+      <w:pPr>
+        <w:pStyle w:val="ListParagraph"/>
+        <w:numPr>
+          <w:ilvl w:val="0"/>
+          <w:numId w:val="10"/>
+        </w:numPr>
+      </w:pPr>
+      <w:r>
+        <w:t xml:space="preserve">Easy to implement, comparing with </w:t>
+      </w:r>
+      <w:r>
+        <w:t xml:space="preserve">MySQL using </w:t>
+      </w:r>
+      <w:r>
+        <w:t xml:space="preserve">SQL to </w:t>
+      </w:r>
+      <w:r>
+        <w:t>manipulate data,</w:t>
+      </w:r>
+      <w:r>
+        <w:t xml:space="preserve"> </w:t>
+      </w:r>
+      <w:r>
+        <w:t>Redis</w:t>
+      </w:r>
+      <w:r>
+        <w:t xml:space="preserve"> client </w:t>
+      </w:r>
+      <w:r>
+        <w:t xml:space="preserve">provide </w:t>
+      </w:r>
+      <w:r>
+        <w:t>simple</w:t>
+      </w:r>
+      <w:r>
+        <w:t>r</w:t>
+      </w:r>
+      <w:r>
+        <w:t xml:space="preserve"> but </w:t>
+      </w:r>
+      <w:r>
+        <w:t>powerful</w:t>
+      </w:r>
+      <w:r>
+        <w:t xml:space="preserve"> API.</w:t>
+      </w:r>
+    </w:p>
+    <w:p>
+      <w:pPr>
+        <w:pStyle w:val="Heading3"/>
+      </w:pPr>
+      <w:r>
+        <w:t>Disadvantages</w:t>
+      </w:r>
+    </w:p>
+    <w:p>
+      <w:pPr>
+        <w:pStyle w:val="ListParagraph"/>
+        <w:numPr>
+          <w:ilvl w:val="0"/>
+          <w:numId w:val="11"/>
+        </w:numPr>
+      </w:pPr>
+      <w:r>
+        <w:t>Sub/Pub</w:t>
+      </w:r>
+      <w:r>
+        <w:t xml:space="preserve"> </w:t>
+      </w:r>
+      <w:r>
+        <w:t xml:space="preserve">will not </w:t>
+      </w:r>
+      <w:r>
+        <w:t>store</w:t>
+      </w:r>
+      <w:r>
+        <w:t xml:space="preserve"> </w:t>
+      </w:r>
+      <w:r>
+        <w:t>message</w:t>
+      </w:r>
+      <w:r>
+        <w:t>s</w:t>
+      </w:r>
+      <w:r>
+        <w:t xml:space="preserve">, </w:t>
+      </w:r>
+      <w:r>
+        <w:t xml:space="preserve">hence </w:t>
+      </w:r>
+      <w:r>
+        <w:t xml:space="preserve">if the data </w:t>
+      </w:r>
+      <w:r>
+        <w:t xml:space="preserve">requires persistency, </w:t>
+      </w:r>
+      <w:r>
+        <w:t xml:space="preserve">extra </w:t>
+      </w:r>
+      <w:r>
+        <w:t xml:space="preserve">component or module </w:t>
+      </w:r>
+      <w:r>
+        <w:t>must be introduced.</w:t>
+      </w:r>
+    </w:p>
+    <w:p>
+      <w:pPr>
+        <w:pStyle w:val="Heading3"/>
+      </w:pPr>
+      <w:r>
+        <w:t>Risks</w:t>
+      </w:r>
+    </w:p>
+    <w:p>
+      <w:pPr>
+        <w:pStyle w:val="ListParagraph"/>
+        <w:numPr>
+          <w:ilvl w:val="0"/>
+          <w:numId w:val="11"/>
+        </w:numPr>
+      </w:pPr>
+      <w:r>
+        <w:t>Redis</w:t>
+      </w:r>
+      <w:r>
+        <w:t xml:space="preserve"> is </w:t>
+      </w:r>
+      <w:r>
+        <w:t>really a n</w:t>
+      </w:r>
+      <w:r>
+        <w:t>ew technology</w:t>
+      </w:r>
+      <w:r>
+        <w:t xml:space="preserve"> that </w:t>
+      </w:r>
+      <w:r>
+        <w:t xml:space="preserve">no one </w:t>
+      </w:r>
+      <w:r>
+        <w:t>our team</w:t>
+      </w:r>
+      <w:r>
+        <w:t xml:space="preserve"> </w:t>
+      </w:r>
+      <w:r>
+        <w:t>is familiar with</w:t>
+      </w:r>
+      <w:r>
+        <w:t>.</w:t>
+      </w:r>
+      <w:r>
+        <w:t xml:space="preserve"> </w:t>
+      </w:r>
+      <w:r>
+        <w:t xml:space="preserve">There is </w:t>
+      </w:r>
+      <w:r>
+        <w:t>uncertainty</w:t>
+      </w:r>
+      <w:r>
+        <w:t xml:space="preserve"> </w:t>
+      </w:r>
+      <w:r>
+        <w:t xml:space="preserve">that </w:t>
+      </w:r>
+      <w:r>
+        <w:t xml:space="preserve">we </w:t>
+      </w:r>
+      <w:r>
+        <w:t xml:space="preserve">might </w:t>
+      </w:r>
+      <w:r>
+        <w:t xml:space="preserve">encounter </w:t>
+      </w:r>
+      <w:r>
+        <w:t xml:space="preserve">dilemmas </w:t>
+      </w:r>
+      <w:r>
+        <w:t>that hard to solve.</w:t>
+      </w:r>
+      <w:r>
+        <w:t xml:space="preserve"> </w:t>
+      </w:r>
+      <w:r>
+        <w:t xml:space="preserve">However since </w:t>
+      </w:r>
+      <w:r>
+        <w:t xml:space="preserve">it is a very hot, </w:t>
+      </w:r>
+      <w:r>
+        <w:t xml:space="preserve">there may have </w:t>
+      </w:r>
+      <w:r>
+        <w:t xml:space="preserve">useful </w:t>
+      </w:r>
+      <w:r>
+        <w:t xml:space="preserve">information </w:t>
+      </w:r>
+      <w:r>
+        <w:t xml:space="preserve">on Internet </w:t>
+      </w:r>
+      <w:r>
+        <w:t>to help us overcome</w:t>
+      </w:r>
+      <w:r>
+        <w:t xml:space="preserve"> the problems</w:t>
+      </w:r>
+      <w:r>
+        <w:t>.</w:t>
+      </w:r>
+    </w:p>
+    <w:p>
+      <w:pPr>
+        <w:pStyle w:val="ListParagraph"/>
+        <w:numPr>
+          <w:ilvl w:val="0"/>
+          <w:numId w:val="11"/>
+        </w:numPr>
+      </w:pPr>
+      <w:r>
+        <w:t xml:space="preserve">Native </w:t>
+      </w:r>
+      <w:r>
+        <w:t>Redis</w:t>
+      </w:r>
+      <w:r>
+        <w:t xml:space="preserve"> is</w:t>
+      </w:r>
+      <w:r>
+        <w:t xml:space="preserve"> open source (BSD licensed)</w:t>
+      </w:r>
+      <w:r>
+        <w:t xml:space="preserve"> </w:t>
+      </w:r>
+      <w:r>
+        <w:t xml:space="preserve">for Linux, </w:t>
+      </w:r>
+      <w:r>
+        <w:t>UNIX</w:t>
+      </w:r>
+      <w:r>
+        <w:t xml:space="preserve"> but </w:t>
+      </w:r>
+      <w:r>
+        <w:t>not</w:t>
+      </w:r>
+      <w:r>
+        <w:t xml:space="preserve"> for windows</w:t>
+      </w:r>
+      <w:r>
+        <w:t xml:space="preserve">. </w:t>
+      </w:r>
+      <w:r>
+        <w:t>The windows version</w:t>
+      </w:r>
+      <w:r>
+        <w:t xml:space="preserve"> </w:t>
+      </w:r>
+      <w:r>
+        <w:t xml:space="preserve">is developed and maintained by </w:t>
+      </w:r>
+      <w:r>
+        <w:t>Microsoft</w:t>
+      </w:r>
+      <w:r>
+        <w:t xml:space="preserve"> </w:t>
+      </w:r>
+      <w:r>
+        <w:t xml:space="preserve">Open </w:t>
+      </w:r>
+      <w:r>
+        <w:t>Tech</w:t>
+      </w:r>
+      <w:r>
+        <w:t xml:space="preserve">, without </w:t>
+      </w:r>
+      <w:r>
+        <w:t>Redis</w:t>
+      </w:r>
+      <w:r>
+        <w:t xml:space="preserve"> official support</w:t>
+      </w:r>
+      <w:r>
+        <w:t>.</w:t>
+      </w:r>
+      <w:r>
+        <w:t xml:space="preserve"> </w:t>
+      </w:r>
+      <w:r>
+        <w:t xml:space="preserve">There may have compatibility issue </w:t>
+      </w:r>
+      <w:r>
+        <w:t xml:space="preserve">if </w:t>
+      </w:r>
+      <w:r>
+        <w:t xml:space="preserve">it needs to </w:t>
+      </w:r>
+      <w:r>
+        <w:t xml:space="preserve">move </w:t>
+      </w:r>
+      <w:r>
+        <w:t xml:space="preserve">to </w:t>
+      </w:r>
+      <w:r>
+        <w:t>non-windows platform.</w:t>
+      </w:r>
+    </w:p>
+    <w:p>
+      <w:pPr>
+        <w:pStyle w:val="Heading1"/>
+      </w:pPr>
+      <w:r>
+        <w:t>Decision</w:t>
+      </w:r>
+    </w:p>
+    <w:p>
+      <w:r>
+        <w:t xml:space="preserve">After exploring </w:t>
+      </w:r>
+      <w:r>
+        <w:t xml:space="preserve">and comparing </w:t>
+      </w:r>
+      <w:r>
+        <w:t xml:space="preserve">these </w:t>
+      </w:r>
+      <w:r>
+        <w:t xml:space="preserve">two solutions, </w:t>
+      </w:r>
+      <w:r>
+        <w:t>Redis</w:t>
+      </w:r>
+      <w:r>
+        <w:t xml:space="preserve"> </w:t>
+      </w:r>
+      <w:r>
+        <w:t xml:space="preserve">should be used to </w:t>
+      </w:r>
+      <w:r>
+        <w:t>fulfill</w:t>
+      </w:r>
+      <w:r>
+        <w:t xml:space="preserve"> these requirement due to</w:t>
+      </w:r>
+      <w:r>
+        <w:t xml:space="preserve"> all these </w:t>
+      </w:r>
+      <w:r>
+        <w:t>benefits i</w:t>
+      </w:r>
+      <w:r>
+        <w:t>t will bring</w:t>
+      </w:r>
+      <w:r>
+        <w:t>.</w:t>
+      </w:r>
+      <w:r>
+        <w:t xml:space="preserve"> </w:t>
+      </w:r>
+      <w:r>
+        <w:t>Additionally,</w:t>
+      </w:r>
+      <w:r>
+        <w:t xml:space="preserve"> </w:t>
+      </w:r>
+      <w:r>
+        <w:t>a</w:t>
+      </w:r>
+      <w:r>
+        <w:t>s th</w:t>
+      </w:r>
+      <w:r>
+        <w:t xml:space="preserve">e user requirement specified, so far </w:t>
+      </w:r>
+      <w:r>
+        <w:t xml:space="preserve">there is no need </w:t>
+      </w:r>
+      <w:r>
+        <w:t xml:space="preserve">to store </w:t>
+      </w:r>
+      <w:r>
+        <w:t>user location data for further analysis.</w:t>
+      </w:r>
+      <w:bookmarkStart w:id="0" w:name="_GoBack"/>
+      <w:bookmarkEnd w:id="0"/>
+    </w:p>
     <w:sectPr>
       <w:pgSz w:w="12240" w:h="15840"/>
       <w:pgMar w:top="1440" w:right="1440" w:bottom="1440" w:left="1440" w:header="720" w:footer="720" w:gutter="0"/>
@@ -1681,6 +3654,119 @@
 <file path=word/numbering.xml><?xml version="1.0" encoding="utf-8"?>
 <w:numbering xmlns:wpc="http://schemas.microsoft.com/office/word/2010/wordprocessingCanvas" xmlns:mc="http://schemas.openxmlformats.org/markup-compatibility/2006" xmlns:o="urn:schemas-microsoft-com:office:office" xmlns:r="http://schemas.openxmlformats.org/officeDocument/2006/relationships" xmlns:m="http://schemas.openxmlformats.org/officeDocument/2006/math" xmlns:v="urn:schemas-microsoft-com:vml" xmlns:wp14="http://schemas.microsoft.com/office/word/2010/wordprocessingDrawing" xmlns:wp="http://schemas.openxmlformats.org/drawingml/2006/wordprocessingDrawing" xmlns:w10="urn:schemas-microsoft-com:office:word" xmlns:w="http://schemas.openxmlformats.org/wordprocessingml/2006/main" xmlns:w14="http://schemas.microsoft.com/office/word/2010/wordml" xmlns:w15="http://schemas.microsoft.com/office/word/2012/wordml" xmlns:wpg="http://schemas.microsoft.com/office/word/2010/wordprocessingGroup" xmlns:wpi="http://schemas.microsoft.com/office/word/2010/wordprocessingInk" xmlns:wne="http://schemas.microsoft.com/office/word/2006/wordml" xmlns:wps="http://schemas.microsoft.com/office/word/2010/wordprocessingShape" mc:Ignorable="w14 w15 wp14">
   <w:abstractNum w:abstractNumId="0">
+    <w:nsid w:val="084205CC"/>
+    <w:multiLevelType w:val="hybridMultilevel"/>
+    <w:tmpl w:val="050CF738"/>
+    <w:lvl w:ilvl="0" w:tplc="04090001">
+      <w:start w:val="1"/>
+      <w:numFmt w:val="bullet"/>
+      <w:lvlText w:val=""/>
+      <w:lvlJc w:val="left"/>
+      <w:pPr>
+        <w:ind w:left="720" w:hanging="360"/>
+      </w:pPr>
+      <w:rPr>
+        <w:rFonts w:ascii="Symbol" w:hAnsi="Symbol" w:hint="default"/>
+      </w:rPr>
+    </w:lvl>
+    <w:lvl w:ilvl="1" w:tplc="04090003" w:tentative="1">
+      <w:start w:val="1"/>
+      <w:numFmt w:val="bullet"/>
+      <w:lvlText w:val="o"/>
+      <w:lvlJc w:val="left"/>
+      <w:pPr>
+        <w:ind w:left="1440" w:hanging="360"/>
+      </w:pPr>
+      <w:rPr>
+        <w:rFonts w:ascii="Courier New" w:hAnsi="Courier New" w:cs="Courier New" w:hint="default"/>
+      </w:rPr>
+    </w:lvl>
+    <w:lvl w:ilvl="2" w:tplc="04090005" w:tentative="1">
+      <w:start w:val="1"/>
+      <w:numFmt w:val="bullet"/>
+      <w:lvlText w:val=""/>
+      <w:lvlJc w:val="left"/>
+      <w:pPr>
+        <w:ind w:left="2160" w:hanging="360"/>
+      </w:pPr>
+      <w:rPr>
+        <w:rFonts w:ascii="Wingdings" w:hAnsi="Wingdings" w:hint="default"/>
+      </w:rPr>
+    </w:lvl>
+    <w:lvl w:ilvl="3" w:tplc="04090001" w:tentative="1">
+      <w:start w:val="1"/>
+      <w:numFmt w:val="bullet"/>
+      <w:lvlText w:val=""/>
+      <w:lvlJc w:val="left"/>
+      <w:pPr>
+        <w:ind w:left="2880" w:hanging="360"/>
+      </w:pPr>
+      <w:rPr>
+        <w:rFonts w:ascii="Symbol" w:hAnsi="Symbol" w:hint="default"/>
+      </w:rPr>
+    </w:lvl>
+    <w:lvl w:ilvl="4" w:tplc="04090003" w:tentative="1">
+      <w:start w:val="1"/>
+      <w:numFmt w:val="bullet"/>
+      <w:lvlText w:val="o"/>
+      <w:lvlJc w:val="left"/>
+      <w:pPr>
+        <w:ind w:left="3600" w:hanging="360"/>
+      </w:pPr>
+      <w:rPr>
+        <w:rFonts w:ascii="Courier New" w:hAnsi="Courier New" w:cs="Courier New" w:hint="default"/>
+      </w:rPr>
+    </w:lvl>
+    <w:lvl w:ilvl="5" w:tplc="04090005" w:tentative="1">
+      <w:start w:val="1"/>
+      <w:numFmt w:val="bullet"/>
+      <w:lvlText w:val=""/>
+      <w:lvlJc w:val="left"/>
+      <w:pPr>
+        <w:ind w:left="4320" w:hanging="360"/>
+      </w:pPr>
+      <w:rPr>
+        <w:rFonts w:ascii="Wingdings" w:hAnsi="Wingdings" w:hint="default"/>
+      </w:rPr>
+    </w:lvl>
+    <w:lvl w:ilvl="6" w:tplc="04090001" w:tentative="1">
+      <w:start w:val="1"/>
+      <w:numFmt w:val="bullet"/>
+      <w:lvlText w:val=""/>
+      <w:lvlJc w:val="left"/>
+      <w:pPr>
+        <w:ind w:left="5040" w:hanging="360"/>
+      </w:pPr>
+      <w:rPr>
+        <w:rFonts w:ascii="Symbol" w:hAnsi="Symbol" w:hint="default"/>
+      </w:rPr>
+    </w:lvl>
+    <w:lvl w:ilvl="7" w:tplc="04090003" w:tentative="1">
+      <w:start w:val="1"/>
+      <w:numFmt w:val="bullet"/>
+      <w:lvlText w:val="o"/>
+      <w:lvlJc w:val="left"/>
+      <w:pPr>
+        <w:ind w:left="5760" w:hanging="360"/>
+      </w:pPr>
+      <w:rPr>
+        <w:rFonts w:ascii="Courier New" w:hAnsi="Courier New" w:cs="Courier New" w:hint="default"/>
+      </w:rPr>
+    </w:lvl>
+    <w:lvl w:ilvl="8" w:tplc="04090005" w:tentative="1">
+      <w:start w:val="1"/>
+      <w:numFmt w:val="bullet"/>
+      <w:lvlText w:val=""/>
+      <w:lvlJc w:val="left"/>
+      <w:pPr>
+        <w:ind w:left="6480" w:hanging="360"/>
+      </w:pPr>
+      <w:rPr>
+        <w:rFonts w:ascii="Wingdings" w:hAnsi="Wingdings" w:hint="default"/>
+      </w:rPr>
+    </w:lvl>
+  </w:abstractNum>
+  <w:abstractNum w:abstractNumId="1">
     <w:nsid w:val="0B0F0084"/>
     <w:multiLevelType w:val="hybridMultilevel"/>
     <w:tmpl w:val="2C424488"/>
@@ -1769,7 +3855,120 @@
       </w:pPr>
     </w:lvl>
   </w:abstractNum>
-  <w:abstractNum w:abstractNumId="1">
+  <w:abstractNum w:abstractNumId="2">
+    <w:nsid w:val="36D01635"/>
+    <w:multiLevelType w:val="hybridMultilevel"/>
+    <w:tmpl w:val="5C80279A"/>
+    <w:lvl w:ilvl="0" w:tplc="04090001">
+      <w:start w:val="1"/>
+      <w:numFmt w:val="bullet"/>
+      <w:lvlText w:val=""/>
+      <w:lvlJc w:val="left"/>
+      <w:pPr>
+        <w:ind w:left="720" w:hanging="360"/>
+      </w:pPr>
+      <w:rPr>
+        <w:rFonts w:ascii="Symbol" w:hAnsi="Symbol" w:hint="default"/>
+      </w:rPr>
+    </w:lvl>
+    <w:lvl w:ilvl="1" w:tplc="04090003" w:tentative="1">
+      <w:start w:val="1"/>
+      <w:numFmt w:val="bullet"/>
+      <w:lvlText w:val="o"/>
+      <w:lvlJc w:val="left"/>
+      <w:pPr>
+        <w:ind w:left="1440" w:hanging="360"/>
+      </w:pPr>
+      <w:rPr>
+        <w:rFonts w:ascii="Courier New" w:hAnsi="Courier New" w:cs="Courier New" w:hint="default"/>
+      </w:rPr>
+    </w:lvl>
+    <w:lvl w:ilvl="2" w:tplc="04090005" w:tentative="1">
+      <w:start w:val="1"/>
+      <w:numFmt w:val="bullet"/>
+      <w:lvlText w:val=""/>
+      <w:lvlJc w:val="left"/>
+      <w:pPr>
+        <w:ind w:left="2160" w:hanging="360"/>
+      </w:pPr>
+      <w:rPr>
+        <w:rFonts w:ascii="Wingdings" w:hAnsi="Wingdings" w:hint="default"/>
+      </w:rPr>
+    </w:lvl>
+    <w:lvl w:ilvl="3" w:tplc="04090001" w:tentative="1">
+      <w:start w:val="1"/>
+      <w:numFmt w:val="bullet"/>
+      <w:lvlText w:val=""/>
+      <w:lvlJc w:val="left"/>
+      <w:pPr>
+        <w:ind w:left="2880" w:hanging="360"/>
+      </w:pPr>
+      <w:rPr>
+        <w:rFonts w:ascii="Symbol" w:hAnsi="Symbol" w:hint="default"/>
+      </w:rPr>
+    </w:lvl>
+    <w:lvl w:ilvl="4" w:tplc="04090003" w:tentative="1">
+      <w:start w:val="1"/>
+      <w:numFmt w:val="bullet"/>
+      <w:lvlText w:val="o"/>
+      <w:lvlJc w:val="left"/>
+      <w:pPr>
+        <w:ind w:left="3600" w:hanging="360"/>
+      </w:pPr>
+      <w:rPr>
+        <w:rFonts w:ascii="Courier New" w:hAnsi="Courier New" w:cs="Courier New" w:hint="default"/>
+      </w:rPr>
+    </w:lvl>
+    <w:lvl w:ilvl="5" w:tplc="04090005" w:tentative="1">
+      <w:start w:val="1"/>
+      <w:numFmt w:val="bullet"/>
+      <w:lvlText w:val=""/>
+      <w:lvlJc w:val="left"/>
+      <w:pPr>
+        <w:ind w:left="4320" w:hanging="360"/>
+      </w:pPr>
+      <w:rPr>
+        <w:rFonts w:ascii="Wingdings" w:hAnsi="Wingdings" w:hint="default"/>
+      </w:rPr>
+    </w:lvl>
+    <w:lvl w:ilvl="6" w:tplc="04090001" w:tentative="1">
+      <w:start w:val="1"/>
+      <w:numFmt w:val="bullet"/>
+      <w:lvlText w:val=""/>
+      <w:lvlJc w:val="left"/>
+      <w:pPr>
+        <w:ind w:left="5040" w:hanging="360"/>
+      </w:pPr>
+      <w:rPr>
+        <w:rFonts w:ascii="Symbol" w:hAnsi="Symbol" w:hint="default"/>
+      </w:rPr>
+    </w:lvl>
+    <w:lvl w:ilvl="7" w:tplc="04090003" w:tentative="1">
+      <w:start w:val="1"/>
+      <w:numFmt w:val="bullet"/>
+      <w:lvlText w:val="o"/>
+      <w:lvlJc w:val="left"/>
+      <w:pPr>
+        <w:ind w:left="5760" w:hanging="360"/>
+      </w:pPr>
+      <w:rPr>
+        <w:rFonts w:ascii="Courier New" w:hAnsi="Courier New" w:cs="Courier New" w:hint="default"/>
+      </w:rPr>
+    </w:lvl>
+    <w:lvl w:ilvl="8" w:tplc="04090005" w:tentative="1">
+      <w:start w:val="1"/>
+      <w:numFmt w:val="bullet"/>
+      <w:lvlText w:val=""/>
+      <w:lvlJc w:val="left"/>
+      <w:pPr>
+        <w:ind w:left="6480" w:hanging="360"/>
+      </w:pPr>
+      <w:rPr>
+        <w:rFonts w:ascii="Wingdings" w:hAnsi="Wingdings" w:hint="default"/>
+      </w:rPr>
+    </w:lvl>
+  </w:abstractNum>
+  <w:abstractNum w:abstractNumId="3">
     <w:nsid w:val="38444CD6"/>
     <w:multiLevelType w:val="hybridMultilevel"/>
     <w:tmpl w:val="8C368348"/>
@@ -1858,7 +4057,322 @@
       </w:pPr>
     </w:lvl>
   </w:abstractNum>
-  <w:abstractNum w:abstractNumId="2">
+  <w:abstractNum w:abstractNumId="4">
+    <w:nsid w:val="3B846F64"/>
+    <w:multiLevelType w:val="hybridMultilevel"/>
+    <w:tmpl w:val="E6C4A428"/>
+    <w:lvl w:ilvl="0" w:tplc="0409000F">
+      <w:start w:val="1"/>
+      <w:numFmt w:val="decimal"/>
+      <w:lvlText w:val="%1."/>
+      <w:lvlJc w:val="left"/>
+      <w:pPr>
+        <w:ind w:left="720" w:hanging="360"/>
+      </w:pPr>
+      <w:rPr>
+        <w:rFonts w:hint="default"/>
+      </w:rPr>
+    </w:lvl>
+    <w:lvl w:ilvl="1" w:tplc="04090019" w:tentative="1">
+      <w:start w:val="1"/>
+      <w:numFmt w:val="lowerLetter"/>
+      <w:lvlText w:val="%2."/>
+      <w:lvlJc w:val="left"/>
+      <w:pPr>
+        <w:ind w:left="1440" w:hanging="360"/>
+      </w:pPr>
+    </w:lvl>
+    <w:lvl w:ilvl="2" w:tplc="0409001B" w:tentative="1">
+      <w:start w:val="1"/>
+      <w:numFmt w:val="lowerRoman"/>
+      <w:lvlText w:val="%3."/>
+      <w:lvlJc w:val="right"/>
+      <w:pPr>
+        <w:ind w:left="2160" w:hanging="180"/>
+      </w:pPr>
+    </w:lvl>
+    <w:lvl w:ilvl="3" w:tplc="0409000F" w:tentative="1">
+      <w:start w:val="1"/>
+      <w:numFmt w:val="decimal"/>
+      <w:lvlText w:val="%4."/>
+      <w:lvlJc w:val="left"/>
+      <w:pPr>
+        <w:ind w:left="2880" w:hanging="360"/>
+      </w:pPr>
+    </w:lvl>
+    <w:lvl w:ilvl="4" w:tplc="04090019" w:tentative="1">
+      <w:start w:val="1"/>
+      <w:numFmt w:val="lowerLetter"/>
+      <w:lvlText w:val="%5."/>
+      <w:lvlJc w:val="left"/>
+      <w:pPr>
+        <w:ind w:left="3600" w:hanging="360"/>
+      </w:pPr>
+    </w:lvl>
+    <w:lvl w:ilvl="5" w:tplc="0409001B" w:tentative="1">
+      <w:start w:val="1"/>
+      <w:numFmt w:val="lowerRoman"/>
+      <w:lvlText w:val="%6."/>
+      <w:lvlJc w:val="right"/>
+      <w:pPr>
+        <w:ind w:left="4320" w:hanging="180"/>
+      </w:pPr>
+    </w:lvl>
+    <w:lvl w:ilvl="6" w:tplc="0409000F" w:tentative="1">
+      <w:start w:val="1"/>
+      <w:numFmt w:val="decimal"/>
+      <w:lvlText w:val="%7."/>
+      <w:lvlJc w:val="left"/>
+      <w:pPr>
+        <w:ind w:left="5040" w:hanging="360"/>
+      </w:pPr>
+    </w:lvl>
+    <w:lvl w:ilvl="7" w:tplc="04090019" w:tentative="1">
+      <w:start w:val="1"/>
+      <w:numFmt w:val="lowerLetter"/>
+      <w:lvlText w:val="%8."/>
+      <w:lvlJc w:val="left"/>
+      <w:pPr>
+        <w:ind w:left="5760" w:hanging="360"/>
+      </w:pPr>
+    </w:lvl>
+    <w:lvl w:ilvl="8" w:tplc="0409001B" w:tentative="1">
+      <w:start w:val="1"/>
+      <w:numFmt w:val="lowerRoman"/>
+      <w:lvlText w:val="%9."/>
+      <w:lvlJc w:val="right"/>
+      <w:pPr>
+        <w:ind w:left="6480" w:hanging="180"/>
+      </w:pPr>
+    </w:lvl>
+  </w:abstractNum>
+  <w:abstractNum w:abstractNumId="5">
+    <w:nsid w:val="404E2451"/>
+    <w:multiLevelType w:val="hybridMultilevel"/>
+    <w:tmpl w:val="7FAEB06C"/>
+    <w:lvl w:ilvl="0" w:tplc="04090001">
+      <w:start w:val="1"/>
+      <w:numFmt w:val="bullet"/>
+      <w:lvlText w:val=""/>
+      <w:lvlJc w:val="left"/>
+      <w:pPr>
+        <w:ind w:left="720" w:hanging="360"/>
+      </w:pPr>
+      <w:rPr>
+        <w:rFonts w:ascii="Symbol" w:hAnsi="Symbol" w:hint="default"/>
+      </w:rPr>
+    </w:lvl>
+    <w:lvl w:ilvl="1" w:tplc="04090003" w:tentative="1">
+      <w:start w:val="1"/>
+      <w:numFmt w:val="bullet"/>
+      <w:lvlText w:val="o"/>
+      <w:lvlJc w:val="left"/>
+      <w:pPr>
+        <w:ind w:left="1440" w:hanging="360"/>
+      </w:pPr>
+      <w:rPr>
+        <w:rFonts w:ascii="Courier New" w:hAnsi="Courier New" w:cs="Courier New" w:hint="default"/>
+      </w:rPr>
+    </w:lvl>
+    <w:lvl w:ilvl="2" w:tplc="04090005" w:tentative="1">
+      <w:start w:val="1"/>
+      <w:numFmt w:val="bullet"/>
+      <w:lvlText w:val=""/>
+      <w:lvlJc w:val="left"/>
+      <w:pPr>
+        <w:ind w:left="2160" w:hanging="360"/>
+      </w:pPr>
+      <w:rPr>
+        <w:rFonts w:ascii="Wingdings" w:hAnsi="Wingdings" w:hint="default"/>
+      </w:rPr>
+    </w:lvl>
+    <w:lvl w:ilvl="3" w:tplc="04090001" w:tentative="1">
+      <w:start w:val="1"/>
+      <w:numFmt w:val="bullet"/>
+      <w:lvlText w:val=""/>
+      <w:lvlJc w:val="left"/>
+      <w:pPr>
+        <w:ind w:left="2880" w:hanging="360"/>
+      </w:pPr>
+      <w:rPr>
+        <w:rFonts w:ascii="Symbol" w:hAnsi="Symbol" w:hint="default"/>
+      </w:rPr>
+    </w:lvl>
+    <w:lvl w:ilvl="4" w:tplc="04090003" w:tentative="1">
+      <w:start w:val="1"/>
+      <w:numFmt w:val="bullet"/>
+      <w:lvlText w:val="o"/>
+      <w:lvlJc w:val="left"/>
+      <w:pPr>
+        <w:ind w:left="3600" w:hanging="360"/>
+      </w:pPr>
+      <w:rPr>
+        <w:rFonts w:ascii="Courier New" w:hAnsi="Courier New" w:cs="Courier New" w:hint="default"/>
+      </w:rPr>
+    </w:lvl>
+    <w:lvl w:ilvl="5" w:tplc="04090005" w:tentative="1">
+      <w:start w:val="1"/>
+      <w:numFmt w:val="bullet"/>
+      <w:lvlText w:val=""/>
+      <w:lvlJc w:val="left"/>
+      <w:pPr>
+        <w:ind w:left="4320" w:hanging="360"/>
+      </w:pPr>
+      <w:rPr>
+        <w:rFonts w:ascii="Wingdings" w:hAnsi="Wingdings" w:hint="default"/>
+      </w:rPr>
+    </w:lvl>
+    <w:lvl w:ilvl="6" w:tplc="04090001" w:tentative="1">
+      <w:start w:val="1"/>
+      <w:numFmt w:val="bullet"/>
+      <w:lvlText w:val=""/>
+      <w:lvlJc w:val="left"/>
+      <w:pPr>
+        <w:ind w:left="5040" w:hanging="360"/>
+      </w:pPr>
+      <w:rPr>
+        <w:rFonts w:ascii="Symbol" w:hAnsi="Symbol" w:hint="default"/>
+      </w:rPr>
+    </w:lvl>
+    <w:lvl w:ilvl="7" w:tplc="04090003" w:tentative="1">
+      <w:start w:val="1"/>
+      <w:numFmt w:val="bullet"/>
+      <w:lvlText w:val="o"/>
+      <w:lvlJc w:val="left"/>
+      <w:pPr>
+        <w:ind w:left="5760" w:hanging="360"/>
+      </w:pPr>
+      <w:rPr>
+        <w:rFonts w:ascii="Courier New" w:hAnsi="Courier New" w:cs="Courier New" w:hint="default"/>
+      </w:rPr>
+    </w:lvl>
+    <w:lvl w:ilvl="8" w:tplc="04090005" w:tentative="1">
+      <w:start w:val="1"/>
+      <w:numFmt w:val="bullet"/>
+      <w:lvlText w:val=""/>
+      <w:lvlJc w:val="left"/>
+      <w:pPr>
+        <w:ind w:left="6480" w:hanging="360"/>
+      </w:pPr>
+      <w:rPr>
+        <w:rFonts w:ascii="Wingdings" w:hAnsi="Wingdings" w:hint="default"/>
+      </w:rPr>
+    </w:lvl>
+  </w:abstractNum>
+  <w:abstractNum w:abstractNumId="6">
+    <w:nsid w:val="40C20CA1"/>
+    <w:multiLevelType w:val="hybridMultilevel"/>
+    <w:tmpl w:val="4028A2F6"/>
+    <w:lvl w:ilvl="0" w:tplc="04090001">
+      <w:start w:val="1"/>
+      <w:numFmt w:val="bullet"/>
+      <w:lvlText w:val=""/>
+      <w:lvlJc w:val="left"/>
+      <w:pPr>
+        <w:ind w:left="720" w:hanging="360"/>
+      </w:pPr>
+      <w:rPr>
+        <w:rFonts w:ascii="Symbol" w:hAnsi="Symbol" w:hint="default"/>
+      </w:rPr>
+    </w:lvl>
+    <w:lvl w:ilvl="1" w:tplc="04090003" w:tentative="1">
+      <w:start w:val="1"/>
+      <w:numFmt w:val="bullet"/>
+      <w:lvlText w:val="o"/>
+      <w:lvlJc w:val="left"/>
+      <w:pPr>
+        <w:ind w:left="1440" w:hanging="360"/>
+      </w:pPr>
+      <w:rPr>
+        <w:rFonts w:ascii="Courier New" w:hAnsi="Courier New" w:cs="Courier New" w:hint="default"/>
+      </w:rPr>
+    </w:lvl>
+    <w:lvl w:ilvl="2" w:tplc="04090005" w:tentative="1">
+      <w:start w:val="1"/>
+      <w:numFmt w:val="bullet"/>
+      <w:lvlText w:val=""/>
+      <w:lvlJc w:val="left"/>
+      <w:pPr>
+        <w:ind w:left="2160" w:hanging="360"/>
+      </w:pPr>
+      <w:rPr>
+        <w:rFonts w:ascii="Wingdings" w:hAnsi="Wingdings" w:hint="default"/>
+      </w:rPr>
+    </w:lvl>
+    <w:lvl w:ilvl="3" w:tplc="04090001" w:tentative="1">
+      <w:start w:val="1"/>
+      <w:numFmt w:val="bullet"/>
+      <w:lvlText w:val=""/>
+      <w:lvlJc w:val="left"/>
+      <w:pPr>
+        <w:ind w:left="2880" w:hanging="360"/>
+      </w:pPr>
+      <w:rPr>
+        <w:rFonts w:ascii="Symbol" w:hAnsi="Symbol" w:hint="default"/>
+      </w:rPr>
+    </w:lvl>
+    <w:lvl w:ilvl="4" w:tplc="04090003" w:tentative="1">
+      <w:start w:val="1"/>
+      <w:numFmt w:val="bullet"/>
+      <w:lvlText w:val="o"/>
+      <w:lvlJc w:val="left"/>
+      <w:pPr>
+        <w:ind w:left="3600" w:hanging="360"/>
+      </w:pPr>
+      <w:rPr>
+        <w:rFonts w:ascii="Courier New" w:hAnsi="Courier New" w:cs="Courier New" w:hint="default"/>
+      </w:rPr>
+    </w:lvl>
+    <w:lvl w:ilvl="5" w:tplc="04090005" w:tentative="1">
+      <w:start w:val="1"/>
+      <w:numFmt w:val="bullet"/>
+      <w:lvlText w:val=""/>
+      <w:lvlJc w:val="left"/>
+      <w:pPr>
+        <w:ind w:left="4320" w:hanging="360"/>
+      </w:pPr>
+      <w:rPr>
+        <w:rFonts w:ascii="Wingdings" w:hAnsi="Wingdings" w:hint="default"/>
+      </w:rPr>
+    </w:lvl>
+    <w:lvl w:ilvl="6" w:tplc="04090001" w:tentative="1">
+      <w:start w:val="1"/>
+      <w:numFmt w:val="bullet"/>
+      <w:lvlText w:val=""/>
+      <w:lvlJc w:val="left"/>
+      <w:pPr>
+        <w:ind w:left="5040" w:hanging="360"/>
+      </w:pPr>
+      <w:rPr>
+        <w:rFonts w:ascii="Symbol" w:hAnsi="Symbol" w:hint="default"/>
+      </w:rPr>
+    </w:lvl>
+    <w:lvl w:ilvl="7" w:tplc="04090003" w:tentative="1">
+      <w:start w:val="1"/>
+      <w:numFmt w:val="bullet"/>
+      <w:lvlText w:val="o"/>
+      <w:lvlJc w:val="left"/>
+      <w:pPr>
+        <w:ind w:left="5760" w:hanging="360"/>
+      </w:pPr>
+      <w:rPr>
+        <w:rFonts w:ascii="Courier New" w:hAnsi="Courier New" w:cs="Courier New" w:hint="default"/>
+      </w:rPr>
+    </w:lvl>
+    <w:lvl w:ilvl="8" w:tplc="04090005" w:tentative="1">
+      <w:start w:val="1"/>
+      <w:numFmt w:val="bullet"/>
+      <w:lvlText w:val=""/>
+      <w:lvlJc w:val="left"/>
+      <w:pPr>
+        <w:ind w:left="6480" w:hanging="360"/>
+      </w:pPr>
+      <w:rPr>
+        <w:rFonts w:ascii="Wingdings" w:hAnsi="Wingdings" w:hint="default"/>
+      </w:rPr>
+    </w:lvl>
+  </w:abstractNum>
+  <w:abstractNum w:abstractNumId="7">
     <w:nsid w:val="486461E7"/>
     <w:multiLevelType w:val="hybridMultilevel"/>
     <w:tmpl w:val="B6D8FA64"/>
@@ -1947,7 +4461,7 @@
       </w:pPr>
     </w:lvl>
   </w:abstractNum>
-  <w:abstractNum w:abstractNumId="3">
+  <w:abstractNum w:abstractNumId="8">
     <w:nsid w:val="5A495E62"/>
     <w:multiLevelType w:val="hybridMultilevel"/>
     <w:tmpl w:val="46D60ACA"/>
@@ -2036,7 +4550,96 @@
       </w:pPr>
     </w:lvl>
   </w:abstractNum>
-  <w:abstractNum w:abstractNumId="4">
+  <w:abstractNum w:abstractNumId="9">
+    <w:nsid w:val="5CD23F8B"/>
+    <w:multiLevelType w:val="hybridMultilevel"/>
+    <w:tmpl w:val="7A7413C2"/>
+    <w:lvl w:ilvl="0" w:tplc="0409000F">
+      <w:start w:val="1"/>
+      <w:numFmt w:val="decimal"/>
+      <w:lvlText w:val="%1."/>
+      <w:lvlJc w:val="left"/>
+      <w:pPr>
+        <w:ind w:left="720" w:hanging="360"/>
+      </w:pPr>
+      <w:rPr>
+        <w:rFonts w:hint="default"/>
+      </w:rPr>
+    </w:lvl>
+    <w:lvl w:ilvl="1" w:tplc="04090019" w:tentative="1">
+      <w:start w:val="1"/>
+      <w:numFmt w:val="lowerLetter"/>
+      <w:lvlText w:val="%2."/>
+      <w:lvlJc w:val="left"/>
+      <w:pPr>
+        <w:ind w:left="1440" w:hanging="360"/>
+      </w:pPr>
+    </w:lvl>
+    <w:lvl w:ilvl="2" w:tplc="0409001B" w:tentative="1">
+      <w:start w:val="1"/>
+      <w:numFmt w:val="lowerRoman"/>
+      <w:lvlText w:val="%3."/>
+      <w:lvlJc w:val="right"/>
+      <w:pPr>
+        <w:ind w:left="2160" w:hanging="180"/>
+      </w:pPr>
+    </w:lvl>
+    <w:lvl w:ilvl="3" w:tplc="0409000F" w:tentative="1">
+      <w:start w:val="1"/>
+      <w:numFmt w:val="decimal"/>
+      <w:lvlText w:val="%4."/>
+      <w:lvlJc w:val="left"/>
+      <w:pPr>
+        <w:ind w:left="2880" w:hanging="360"/>
+      </w:pPr>
+    </w:lvl>
+    <w:lvl w:ilvl="4" w:tplc="04090019" w:tentative="1">
+      <w:start w:val="1"/>
+      <w:numFmt w:val="lowerLetter"/>
+      <w:lvlText w:val="%5."/>
+      <w:lvlJc w:val="left"/>
+      <w:pPr>
+        <w:ind w:left="3600" w:hanging="360"/>
+      </w:pPr>
+    </w:lvl>
+    <w:lvl w:ilvl="5" w:tplc="0409001B" w:tentative="1">
+      <w:start w:val="1"/>
+      <w:numFmt w:val="lowerRoman"/>
+      <w:lvlText w:val="%6."/>
+      <w:lvlJc w:val="right"/>
+      <w:pPr>
+        <w:ind w:left="4320" w:hanging="180"/>
+      </w:pPr>
+    </w:lvl>
+    <w:lvl w:ilvl="6" w:tplc="0409000F" w:tentative="1">
+      <w:start w:val="1"/>
+      <w:numFmt w:val="decimal"/>
+      <w:lvlText w:val="%7."/>
+      <w:lvlJc w:val="left"/>
+      <w:pPr>
+        <w:ind w:left="5040" w:hanging="360"/>
+      </w:pPr>
+    </w:lvl>
+    <w:lvl w:ilvl="7" w:tplc="04090019" w:tentative="1">
+      <w:start w:val="1"/>
+      <w:numFmt w:val="lowerLetter"/>
+      <w:lvlText w:val="%8."/>
+      <w:lvlJc w:val="left"/>
+      <w:pPr>
+        <w:ind w:left="5760" w:hanging="360"/>
+      </w:pPr>
+    </w:lvl>
+    <w:lvl w:ilvl="8" w:tplc="0409001B" w:tentative="1">
+      <w:start w:val="1"/>
+      <w:numFmt w:val="lowerRoman"/>
+      <w:lvlText w:val="%9."/>
+      <w:lvlJc w:val="right"/>
+      <w:pPr>
+        <w:ind w:left="6480" w:hanging="180"/>
+      </w:pPr>
+    </w:lvl>
+  </w:abstractNum>
+  <w:abstractNum w:abstractNumId="10">
     <w:nsid w:val="6366796C"/>
     <w:multiLevelType w:val="hybridMultilevel"/>
     <w:tmpl w:val="BB4E1722"/>
@@ -2125,7 +4728,233 @@
       </w:pPr>
     </w:lvl>
   </w:abstractNum>
-  <w:abstractNum w:abstractNumId="5">
+  <w:abstractNum w:abstractNumId="11">
+    <w:nsid w:val="68316290"/>
+    <w:multiLevelType w:val="hybridMultilevel"/>
+    <w:tmpl w:val="0A2A29B4"/>
+    <w:lvl w:ilvl="0" w:tplc="04090001">
+      <w:start w:val="1"/>
+      <w:numFmt w:val="bullet"/>
+      <w:lvlText w:val=""/>
+      <w:lvlJc w:val="left"/>
+      <w:pPr>
+        <w:ind w:left="720" w:hanging="360"/>
+      </w:pPr>
+      <w:rPr>
+        <w:rFonts w:ascii="Symbol" w:hAnsi="Symbol" w:hint="default"/>
+      </w:rPr>
+    </w:lvl>
+    <w:lvl w:ilvl="1" w:tplc="04090003" w:tentative="1">
+      <w:start w:val="1"/>
+      <w:numFmt w:val="bullet"/>
+      <w:lvlText w:val="o"/>
+      <w:lvlJc w:val="left"/>
+      <w:pPr>
+        <w:ind w:left="1440" w:hanging="360"/>
+      </w:pPr>
+      <w:rPr>
+        <w:rFonts w:ascii="Courier New" w:hAnsi="Courier New" w:cs="Courier New" w:hint="default"/>
+      </w:rPr>
+    </w:lvl>
+    <w:lvl w:ilvl="2" w:tplc="04090005" w:tentative="1">
+      <w:start w:val="1"/>
+      <w:numFmt w:val="bullet"/>
+      <w:lvlText w:val=""/>
+      <w:lvlJc w:val="left"/>
+      <w:pPr>
+        <w:ind w:left="2160" w:hanging="360"/>
+      </w:pPr>
+      <w:rPr>
+        <w:rFonts w:ascii="Wingdings" w:hAnsi="Wingdings" w:hint="default"/>
+      </w:rPr>
+    </w:lvl>
+    <w:lvl w:ilvl="3" w:tplc="04090001" w:tentative="1">
+      <w:start w:val="1"/>
+      <w:numFmt w:val="bullet"/>
+      <w:lvlText w:val=""/>
+      <w:lvlJc w:val="left"/>
+      <w:pPr>
+        <w:ind w:left="2880" w:hanging="360"/>
+      </w:pPr>
+      <w:rPr>
+        <w:rFonts w:ascii="Symbol" w:hAnsi="Symbol" w:hint="default"/>
+      </w:rPr>
+    </w:lvl>
+    <w:lvl w:ilvl="4" w:tplc="04090003" w:tentative="1">
+      <w:start w:val="1"/>
+      <w:numFmt w:val="bullet"/>
+      <w:lvlText w:val="o"/>
+      <w:lvlJc w:val="left"/>
+      <w:pPr>
+        <w:ind w:left="3600" w:hanging="360"/>
+      </w:pPr>
+      <w:rPr>
+        <w:rFonts w:ascii="Courier New" w:hAnsi="Courier New" w:cs="Courier New" w:hint="default"/>
+      </w:rPr>
+    </w:lvl>
+    <w:lvl w:ilvl="5" w:tplc="04090005" w:tentative="1">
+      <w:start w:val="1"/>
+      <w:numFmt w:val="bullet"/>
+      <w:lvlText w:val=""/>
+      <w:lvlJc w:val="left"/>
+      <w:pPr>
+        <w:ind w:left="4320" w:hanging="360"/>
+      </w:pPr>
+      <w:rPr>
+        <w:rFonts w:ascii="Wingdings" w:hAnsi="Wingdings" w:hint="default"/>
+      </w:rPr>
+    </w:lvl>
+    <w:lvl w:ilvl="6" w:tplc="04090001" w:tentative="1">
+      <w:start w:val="1"/>
+      <w:numFmt w:val="bullet"/>
+      <w:lvlText w:val=""/>
+      <w:lvlJc w:val="left"/>
+      <w:pPr>
+        <w:ind w:left="5040" w:hanging="360"/>
+      </w:pPr>
+      <w:rPr>
+        <w:rFonts w:ascii="Symbol" w:hAnsi="Symbol" w:hint="default"/>
+      </w:rPr>
+    </w:lvl>
+    <w:lvl w:ilvl="7" w:tplc="04090003" w:tentative="1">
+      <w:start w:val="1"/>
+      <w:numFmt w:val="bullet"/>
+      <w:lvlText w:val="o"/>
+      <w:lvlJc w:val="left"/>
+      <w:pPr>
+        <w:ind w:left="5760" w:hanging="360"/>
+      </w:pPr>
+      <w:rPr>
+        <w:rFonts w:ascii="Courier New" w:hAnsi="Courier New" w:cs="Courier New" w:hint="default"/>
+      </w:rPr>
+    </w:lvl>
+    <w:lvl w:ilvl="8" w:tplc="04090005" w:tentative="1">
+      <w:start w:val="1"/>
+      <w:numFmt w:val="bullet"/>
+      <w:lvlText w:val=""/>
+      <w:lvlJc w:val="left"/>
+      <w:pPr>
+        <w:ind w:left="6480" w:hanging="360"/>
+      </w:pPr>
+      <w:rPr>
+        <w:rFonts w:ascii="Wingdings" w:hAnsi="Wingdings" w:hint="default"/>
+      </w:rPr>
+    </w:lvl>
+  </w:abstractNum>
+  <w:abstractNum w:abstractNumId="12">
+    <w:nsid w:val="6CF66025"/>
+    <w:multiLevelType w:val="hybridMultilevel"/>
+    <w:tmpl w:val="65B0ACC4"/>
+    <w:lvl w:ilvl="0" w:tplc="04090001">
+      <w:start w:val="1"/>
+      <w:numFmt w:val="bullet"/>
+      <w:lvlText w:val=""/>
+      <w:lvlJc w:val="left"/>
+      <w:pPr>
+        <w:ind w:left="720" w:hanging="360"/>
+      </w:pPr>
+      <w:rPr>
+        <w:rFonts w:ascii="Symbol" w:hAnsi="Symbol" w:hint="default"/>
+      </w:rPr>
+    </w:lvl>
+    <w:lvl w:ilvl="1" w:tplc="04090003" w:tentative="1">
+      <w:start w:val="1"/>
+      <w:numFmt w:val="bullet"/>
+      <w:lvlText w:val="o"/>
+      <w:lvlJc w:val="left"/>
+      <w:pPr>
+        <w:ind w:left="1440" w:hanging="360"/>
+      </w:pPr>
+      <w:rPr>
+        <w:rFonts w:ascii="Courier New" w:hAnsi="Courier New" w:cs="Courier New" w:hint="default"/>
+      </w:rPr>
+    </w:lvl>
+    <w:lvl w:ilvl="2" w:tplc="04090005" w:tentative="1">
+      <w:start w:val="1"/>
+      <w:numFmt w:val="bullet"/>
+      <w:lvlText w:val=""/>
+      <w:lvlJc w:val="left"/>
+      <w:pPr>
+        <w:ind w:left="2160" w:hanging="360"/>
+      </w:pPr>
+      <w:rPr>
+        <w:rFonts w:ascii="Wingdings" w:hAnsi="Wingdings" w:hint="default"/>
+      </w:rPr>
+    </w:lvl>
+    <w:lvl w:ilvl="3" w:tplc="04090001" w:tentative="1">
+      <w:start w:val="1"/>
+      <w:numFmt w:val="bullet"/>
+      <w:lvlText w:val=""/>
+      <w:lvlJc w:val="left"/>
+      <w:pPr>
+        <w:ind w:left="2880" w:hanging="360"/>
+      </w:pPr>
+      <w:rPr>
+        <w:rFonts w:ascii="Symbol" w:hAnsi="Symbol" w:hint="default"/>
+      </w:rPr>
+    </w:lvl>
+    <w:lvl w:ilvl="4" w:tplc="04090003" w:tentative="1">
+      <w:start w:val="1"/>
+      <w:numFmt w:val="bullet"/>
+      <w:lvlText w:val="o"/>
+      <w:lvlJc w:val="left"/>
+      <w:pPr>
+        <w:ind w:left="3600" w:hanging="360"/>
+      </w:pPr>
+      <w:rPr>
+        <w:rFonts w:ascii="Courier New" w:hAnsi="Courier New" w:cs="Courier New" w:hint="default"/>
+      </w:rPr>
+    </w:lvl>
+    <w:lvl w:ilvl="5" w:tplc="04090005" w:tentative="1">
+      <w:start w:val="1"/>
+      <w:numFmt w:val="bullet"/>
+      <w:lvlText w:val=""/>
+      <w:lvlJc w:val="left"/>
+      <w:pPr>
+        <w:ind w:left="4320" w:hanging="360"/>
+      </w:pPr>
+      <w:rPr>
+        <w:rFonts w:ascii="Wingdings" w:hAnsi="Wingdings" w:hint="default"/>
+      </w:rPr>
+    </w:lvl>
+    <w:lvl w:ilvl="6" w:tplc="04090001" w:tentative="1">
+      <w:start w:val="1"/>
+      <w:numFmt w:val="bullet"/>
+      <w:lvlText w:val=""/>
+      <w:lvlJc w:val="left"/>
+      <w:pPr>
+        <w:ind w:left="5040" w:hanging="360"/>
+      </w:pPr>
+      <w:rPr>
+        <w:rFonts w:ascii="Symbol" w:hAnsi="Symbol" w:hint="default"/>
+      </w:rPr>
+    </w:lvl>
+    <w:lvl w:ilvl="7" w:tplc="04090003" w:tentative="1">
+      <w:start w:val="1"/>
+      <w:numFmt w:val="bullet"/>
+      <w:lvlText w:val="o"/>
+      <w:lvlJc w:val="left"/>
+      <w:pPr>
+        <w:ind w:left="5760" w:hanging="360"/>
+      </w:pPr>
+      <w:rPr>
+        <w:rFonts w:ascii="Courier New" w:hAnsi="Courier New" w:cs="Courier New" w:hint="default"/>
+      </w:rPr>
+    </w:lvl>
+    <w:lvl w:ilvl="8" w:tplc="04090005" w:tentative="1">
+      <w:start w:val="1"/>
+      <w:numFmt w:val="bullet"/>
+      <w:lvlText w:val=""/>
+      <w:lvlJc w:val="left"/>
+      <w:pPr>
+        <w:ind w:left="6480" w:hanging="360"/>
+      </w:pPr>
+      <w:rPr>
+        <w:rFonts w:ascii="Wingdings" w:hAnsi="Wingdings" w:hint="default"/>
+      </w:rPr>
+    </w:lvl>
+  </w:abstractNum>
+  <w:abstractNum w:abstractNumId="13">
     <w:nsid w:val="781C276C"/>
     <w:multiLevelType w:val="hybridMultilevel"/>
     <w:tmpl w:val="CBCA8232"/>
@@ -2215,22 +5044,46 @@
     </w:lvl>
   </w:abstractNum>
   <w:num w:numId="1">
+    <w:abstractNumId w:val="3"/>
+  </w:num>
+  <w:num w:numId="2">
+    <w:abstractNumId w:val="8"/>
+  </w:num>
+  <w:num w:numId="3">
+    <w:abstractNumId w:val="10"/>
+  </w:num>
+  <w:num w:numId="4">
     <w:abstractNumId w:val="1"/>
   </w:num>
-  <w:num w:numId="2">
-    <w:abstractNumId w:val="3"/>
+  <w:num w:numId="5">
+    <w:abstractNumId w:val="13"/>
   </w:num>
-  <w:num w:numId="3">
+  <w:num w:numId="6">
+    <w:abstractNumId w:val="7"/>
+  </w:num>
+  <w:num w:numId="7">
+    <w:abstractNumId w:val="9"/>
+  </w:num>
+  <w:num w:numId="8">
     <w:abstractNumId w:val="4"/>
   </w:num>
-  <w:num w:numId="4">
+  <w:num w:numId="9">
+    <w:abstractNumId w:val="11"/>
+  </w:num>
+  <w:num w:numId="10">
     <w:abstractNumId w:val="0"/>
   </w:num>
-  <w:num w:numId="5">
+  <w:num w:numId="11">
     <w:abstractNumId w:val="5"/>
   </w:num>
-  <w:num w:numId="6">
+  <w:num w:numId="12">
+    <w:abstractNumId w:val="6"/>
+  </w:num>
+  <w:num w:numId="13">
     <w:abstractNumId w:val="2"/>
+  </w:num>
+  <w:num w:numId="14">
+    <w:abstractNumId w:val="12"/>
   </w:num>
 </w:numbering>
 </file>
@@ -2630,6 +5483,71 @@
     <w:qFormat/>
     <w:rsid w:val="00EC1E43"/>
   </w:style>
+  <w:style w:type="paragraph" w:styleId="Heading1">
+    <w:name w:val="heading 1"/>
+    <w:basedOn w:val="Normal"/>
+    <w:next w:val="Normal"/>
+    <w:link w:val="Heading1Char"/>
+    <w:uiPriority w:val="9"/>
+    <w:qFormat/>
+    <w:rsid w:val="0059212C"/>
+    <w:pPr>
+      <w:keepNext/>
+      <w:keepLines/>
+      <w:spacing w:before="240" w:after="0"/>
+      <w:outlineLvl w:val="0"/>
+    </w:pPr>
+    <w:rPr>
+      <w:rFonts w:asciiTheme="majorHAnsi" w:eastAsiaTheme="majorEastAsia" w:hAnsiTheme="majorHAnsi" w:cstheme="majorBidi"/>
+      <w:color w:val="2E74B5" w:themeColor="accent1" w:themeShade="BF"/>
+      <w:sz w:val="32"/>
+      <w:szCs w:val="32"/>
+    </w:rPr>
+  </w:style>
+  <w:style w:type="paragraph" w:styleId="Heading2">
+    <w:name w:val="heading 2"/>
+    <w:basedOn w:val="Normal"/>
+    <w:next w:val="Normal"/>
+    <w:link w:val="Heading2Char"/>
+    <w:uiPriority w:val="9"/>
+    <w:unhideWhenUsed/>
+    <w:qFormat/>
+    <w:rsid w:val="00D05C4F"/>
+    <w:pPr>
+      <w:keepNext/>
+      <w:keepLines/>
+      <w:spacing w:before="40" w:after="0"/>
+      <w:outlineLvl w:val="1"/>
+    </w:pPr>
+    <w:rPr>
+      <w:rFonts w:asciiTheme="majorHAnsi" w:eastAsiaTheme="majorEastAsia" w:hAnsiTheme="majorHAnsi" w:cstheme="majorBidi"/>
+      <w:color w:val="2E74B5" w:themeColor="accent1" w:themeShade="BF"/>
+      <w:sz w:val="26"/>
+      <w:szCs w:val="26"/>
+    </w:rPr>
+  </w:style>
+  <w:style w:type="paragraph" w:styleId="Heading3">
+    <w:name w:val="heading 3"/>
+    <w:basedOn w:val="Normal"/>
+    <w:next w:val="Normal"/>
+    <w:link w:val="Heading3Char"/>
+    <w:uiPriority w:val="9"/>
+    <w:unhideWhenUsed/>
+    <w:qFormat/>
+    <w:rsid w:val="00BC2265"/>
+    <w:pPr>
+      <w:keepNext/>
+      <w:keepLines/>
+      <w:spacing w:before="40" w:after="0"/>
+      <w:outlineLvl w:val="2"/>
+    </w:pPr>
+    <w:rPr>
+      <w:rFonts w:asciiTheme="majorHAnsi" w:eastAsiaTheme="majorEastAsia" w:hAnsiTheme="majorHAnsi" w:cstheme="majorBidi"/>
+      <w:color w:val="1F4D78" w:themeColor="accent1" w:themeShade="7F"/>
+      <w:sz w:val="24"/>
+      <w:szCs w:val="24"/>
+    </w:rPr>
+  </w:style>
   <w:style w:type="character" w:default="1" w:styleId="DefaultParagraphFont">
     <w:name w:val="Default Paragraph Font"/>
     <w:uiPriority w:val="1"/>
@@ -2667,6 +5585,56 @@
       <w:ind w:left="720"/>
       <w:contextualSpacing/>
     </w:pPr>
+  </w:style>
+  <w:style w:type="character" w:styleId="Hyperlink">
+    <w:name w:val="Hyperlink"/>
+    <w:basedOn w:val="DefaultParagraphFont"/>
+    <w:uiPriority w:val="99"/>
+    <w:unhideWhenUsed/>
+    <w:rsid w:val="00F22BC0"/>
+    <w:rPr>
+      <w:color w:val="0563C1" w:themeColor="hyperlink"/>
+      <w:u w:val="single"/>
+    </w:rPr>
+  </w:style>
+  <w:style w:type="character" w:customStyle="1" w:styleId="Heading1Char">
+    <w:name w:val="Heading 1 Char"/>
+    <w:basedOn w:val="DefaultParagraphFont"/>
+    <w:link w:val="Heading1"/>
+    <w:uiPriority w:val="9"/>
+    <w:rsid w:val="0059212C"/>
+    <w:rPr>
+      <w:rFonts w:asciiTheme="majorHAnsi" w:eastAsiaTheme="majorEastAsia" w:hAnsiTheme="majorHAnsi" w:cstheme="majorBidi"/>
+      <w:color w:val="2E74B5" w:themeColor="accent1" w:themeShade="BF"/>
+      <w:sz w:val="32"/>
+      <w:szCs w:val="32"/>
+    </w:rPr>
+  </w:style>
+  <w:style w:type="character" w:customStyle="1" w:styleId="Heading2Char">
+    <w:name w:val="Heading 2 Char"/>
+    <w:basedOn w:val="DefaultParagraphFont"/>
+    <w:link w:val="Heading2"/>
+    <w:uiPriority w:val="9"/>
+    <w:rsid w:val="00D05C4F"/>
+    <w:rPr>
+      <w:rFonts w:asciiTheme="majorHAnsi" w:eastAsiaTheme="majorEastAsia" w:hAnsiTheme="majorHAnsi" w:cstheme="majorBidi"/>
+      <w:color w:val="2E74B5" w:themeColor="accent1" w:themeShade="BF"/>
+      <w:sz w:val="26"/>
+      <w:szCs w:val="26"/>
+    </w:rPr>
+  </w:style>
+  <w:style w:type="character" w:customStyle="1" w:styleId="Heading3Char">
+    <w:name w:val="Heading 3 Char"/>
+    <w:basedOn w:val="DefaultParagraphFont"/>
+    <w:link w:val="Heading3"/>
+    <w:uiPriority w:val="9"/>
+    <w:rsid w:val="00BC2265"/>
+    <w:rPr>
+      <w:rFonts w:asciiTheme="majorHAnsi" w:eastAsiaTheme="majorEastAsia" w:hAnsiTheme="majorHAnsi" w:cstheme="majorBidi"/>
+      <w:color w:val="1F4D78" w:themeColor="accent1" w:themeShade="7F"/>
+      <w:sz w:val="24"/>
+      <w:szCs w:val="24"/>
+    </w:rPr>
   </w:style>
 </w:styles>
 </file>
@@ -2940,11 +5908,11 @@
           <c:showBubbleSize val="0"/>
         </c:dLbls>
         <c:smooth val="0"/>
-        <c:axId val="189012208"/>
-        <c:axId val="246312400"/>
+        <c:axId val="311580896"/>
+        <c:axId val="311587616"/>
       </c:lineChart>
       <c:catAx>
-        <c:axId val="189012208"/>
+        <c:axId val="311580896"/>
         <c:scaling>
           <c:orientation val="minMax"/>
         </c:scaling>
@@ -2987,7 +5955,7 @@
             <a:endParaRPr lang="en-US"/>
           </a:p>
         </c:txPr>
-        <c:crossAx val="246312400"/>
+        <c:crossAx val="311587616"/>
         <c:crosses val="autoZero"/>
         <c:auto val="1"/>
         <c:lblAlgn val="ctr"/>
@@ -2995,7 +5963,7 @@
         <c:noMultiLvlLbl val="0"/>
       </c:catAx>
       <c:valAx>
-        <c:axId val="246312400"/>
+        <c:axId val="311587616"/>
         <c:scaling>
           <c:orientation val="minMax"/>
         </c:scaling>
@@ -3046,7 +6014,7 @@
             <a:endParaRPr lang="en-US"/>
           </a:p>
         </c:txPr>
-        <c:crossAx val="189012208"/>
+        <c:crossAx val="311580896"/>
         <c:crosses val="autoZero"/>
         <c:crossBetween val="between"/>
       </c:valAx>

</xml_diff>